<commit_message>
Commit de lo ultimo q hice
</commit_message>
<xml_diff>
--- a/Diagrama_Extensiva.docx
+++ b/Diagrama_Extensiva.docx
@@ -3,6 +3,84 @@
 <w:document xmlns:wpc="http://schemas.microsoft.com/office/word/2010/wordprocessingCanvas" xmlns:cx="http://schemas.microsoft.com/office/drawing/2014/chartex" xmlns:cx1="http://schemas.microsoft.com/office/drawing/2015/9/8/chartex" xmlns:cx2="http://schemas.microsoft.com/office/drawing/2015/10/21/chartex" xmlns:cx3="http://schemas.microsoft.com/office/drawing/2016/5/9/chartex" xmlns:cx4="http://schemas.microsoft.com/office/drawing/2016/5/10/chartex" xmlns:cx5="http://schemas.microsoft.com/office/drawing/2016/5/11/chartex" xmlns:cx6="http://schemas.microsoft.com/office/drawing/2016/5/12/chartex" xmlns:cx7="http://schemas.microsoft.com/office/drawing/2016/5/13/chartex" xmlns:cx8="http://schemas.microsoft.com/office/drawing/2016/5/14/chartex" xmlns:mc="http://schemas.openxmlformats.org/markup-compatibility/2006" xmlns:aink="http://schemas.microsoft.com/office/drawing/2016/ink" xmlns:am3d="http://schemas.microsoft.com/office/drawing/2017/model3d" xmlns:o="urn:schemas-microsoft-com:office:office" xmlns:oel="http://schemas.microsoft.com/office/2019/extlst" xmlns:r="http://schemas.openxmlformats.org/officeDocument/2006/relationships" xmlns:m="http://schemas.openxmlformats.org/officeDocument/2006/math" xmlns:v="urn:schemas-microsoft-com:vml" xmlns:wp14="http://schemas.microsoft.com/office/word/2010/wordprocessingDrawing" xmlns:wp="http://schemas.openxmlformats.org/drawingml/2006/wordprocessingDrawing" xmlns:w10="urn:schemas-microsoft-com:office:word" xmlns:w="http://schemas.openxmlformats.org/wordprocessingml/2006/main" xmlns:w14="http://schemas.microsoft.com/office/word/2010/wordml" xmlns:w15="http://schemas.microsoft.com/office/word/2012/wordml" xmlns:w16cex="http://schemas.microsoft.com/office/word/2018/wordml/cex" xmlns:w16cid="http://schemas.microsoft.com/office/word/2016/wordml/cid" xmlns:w16="http://schemas.microsoft.com/office/word/2018/wordml" xmlns:w16du="http://schemas.microsoft.com/office/word/2023/wordml/word16du" xmlns:w16sdtdh="http://schemas.microsoft.com/office/word/2020/wordml/sdtdatahash" xmlns:w16sdtfl="http://schemas.microsoft.com/office/word/2024/wordml/sdtformatlock" xmlns:w16se="http://schemas.microsoft.com/office/word/2015/wordml/symex" xmlns:wpg="http://schemas.microsoft.com/office/word/2010/wordprocessingGroup" xmlns:wpi="http://schemas.microsoft.com/office/word/2010/wordprocessingInk" xmlns:wne="http://schemas.microsoft.com/office/word/2006/wordml" xmlns:wps="http://schemas.microsoft.com/office/word/2010/wordprocessingShape" mc:Ignorable="w14 w15 w16se w16cid w16 w16cex w16sdtdh w16sdtfl w16du wp14">
   <w:body>
     <w:p>
+      <w:r>
+        <w:rPr>
+          <w:noProof/>
+        </w:rPr>
+        <mc:AlternateContent>
+          <mc:Choice Requires="wps">
+            <w:drawing>
+              <wp:anchor distT="0" distB="0" distL="114300" distR="114300" simplePos="0" relativeHeight="251699200" behindDoc="0" locked="0" layoutInCell="1" allowOverlap="1" wp14:anchorId="74E8F320" wp14:editId="35284DA5">
+                <wp:simplePos x="0" y="0"/>
+                <wp:positionH relativeFrom="column">
+                  <wp:posOffset>2323465</wp:posOffset>
+                </wp:positionH>
+                <wp:positionV relativeFrom="paragraph">
+                  <wp:posOffset>2691765</wp:posOffset>
+                </wp:positionV>
+                <wp:extent cx="83820" cy="1455420"/>
+                <wp:effectExtent l="0" t="0" r="30480" b="11430"/>
+                <wp:wrapNone/>
+                <wp:docPr id="1149548671" name="Conector recto 33"/>
+                <wp:cNvGraphicFramePr/>
+                <a:graphic xmlns:a="http://schemas.openxmlformats.org/drawingml/2006/main">
+                  <a:graphicData uri="http://schemas.microsoft.com/office/word/2010/wordprocessingShape">
+                    <wps:wsp>
+                      <wps:cNvCnPr/>
+                      <wps:spPr>
+                        <a:xfrm>
+                          <a:off x="0" y="0"/>
+                          <a:ext cx="83820" cy="1455420"/>
+                        </a:xfrm>
+                        <a:prstGeom prst="line">
+                          <a:avLst/>
+                        </a:prstGeom>
+                        <a:ln w="9525" cap="flat" cmpd="sng" algn="ctr">
+                          <a:solidFill>
+                            <a:schemeClr val="accent1"/>
+                          </a:solidFill>
+                          <a:prstDash val="dash"/>
+                          <a:round/>
+                          <a:headEnd type="none" w="med" len="med"/>
+                          <a:tailEnd type="none" w="med" len="med"/>
+                        </a:ln>
+                      </wps:spPr>
+                      <wps:style>
+                        <a:lnRef idx="0">
+                          <a:scrgbClr r="0" g="0" b="0"/>
+                        </a:lnRef>
+                        <a:fillRef idx="0">
+                          <a:scrgbClr r="0" g="0" b="0"/>
+                        </a:fillRef>
+                        <a:effectRef idx="0">
+                          <a:scrgbClr r="0" g="0" b="0"/>
+                        </a:effectRef>
+                        <a:fontRef idx="minor">
+                          <a:schemeClr val="tx1"/>
+                        </a:fontRef>
+                      </wps:style>
+                      <wps:bodyPr/>
+                    </wps:wsp>
+                  </a:graphicData>
+                </a:graphic>
+                <wp14:sizeRelH relativeFrom="margin">
+                  <wp14:pctWidth>0</wp14:pctWidth>
+                </wp14:sizeRelH>
+                <wp14:sizeRelV relativeFrom="margin">
+                  <wp14:pctHeight>0</wp14:pctHeight>
+                </wp14:sizeRelV>
+              </wp:anchor>
+            </w:drawing>
+          </mc:Choice>
+          <mc:Fallback>
+            <w:pict>
+              <v:line w14:anchorId="06D97AA6" id="Conector recto 33" o:spid="_x0000_s1026" style="position:absolute;z-index:251699200;visibility:visible;mso-wrap-style:square;mso-width-percent:0;mso-height-percent:0;mso-wrap-distance-left:9pt;mso-wrap-distance-top:0;mso-wrap-distance-right:9pt;mso-wrap-distance-bottom:0;mso-position-horizontal:absolute;mso-position-horizontal-relative:text;mso-position-vertical:absolute;mso-position-vertical-relative:text;mso-width-percent:0;mso-height-percent:0;mso-width-relative:margin;mso-height-relative:margin" from="182.95pt,211.95pt" to="189.55pt,326.55pt" o:gfxdata="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" strokecolor="#156082 [3204]">
+                <v:stroke dashstyle="dash"/>
+              </v:line>
+            </w:pict>
+          </mc:Fallback>
+        </mc:AlternateContent>
+      </w:r>
       <w:r>
         <w:rPr>
           <w:noProof/>
@@ -599,10 +677,7 @@
                         <w:txbxContent>
                           <w:p>
                             <w:r>
-                              <w:t>-</w:t>
-                            </w:r>
-                            <w:r>
-                              <w:t>1,1</w:t>
+                              <w:t>-1,1</w:t>
                             </w:r>
                           </w:p>
                         </w:txbxContent>
@@ -695,16 +770,7 @@
                         <w:txbxContent>
                           <w:p>
                             <w:r>
-                              <w:t>-</w:t>
-                            </w:r>
-                            <w:r>
-                              <w:t>2</w:t>
-                            </w:r>
-                            <w:r>
-                              <w:t>,</w:t>
-                            </w:r>
-                            <w:r>
-                              <w:t>2</w:t>
+                              <w:t>-2,2</w:t>
                             </w:r>
                           </w:p>
                         </w:txbxContent>
@@ -752,6 +818,9 @@
         </mc:AlternateContent>
       </w:r>
       <w:r>
+        <w:rPr>
+          <w:noProof/>
+        </w:rPr>
         <mc:AlternateContent>
           <mc:Choice Requires="wps">
             <w:drawing>
@@ -876,10 +945,7 @@
                         <w:txbxContent>
                           <w:p>
                             <w:r>
-                              <w:t>1,-</w:t>
-                            </w:r>
-                            <w:r>
-                              <w:t>1</w:t>
+                              <w:t>1,-1</w:t>
                             </w:r>
                           </w:p>
                         </w:txbxContent>
@@ -972,13 +1038,7 @@
                         <w:txbxContent>
                           <w:p>
                             <w:r>
-                              <w:t>2</w:t>
-                            </w:r>
-                            <w:r>
-                              <w:t>,</w:t>
-                            </w:r>
-                            <w:r>
-                              <w:t>-2</w:t>
+                              <w:t>2,-2</w:t>
                             </w:r>
                           </w:p>
                         </w:txbxContent>
@@ -1023,6 +1083,9 @@
         </mc:AlternateContent>
       </w:r>
       <w:r>
+        <w:rPr>
+          <w:noProof/>
+        </w:rPr>
         <mc:AlternateContent>
           <mc:Choice Requires="wps">
             <w:drawing>
@@ -1092,6 +1155,9 @@
         </mc:AlternateContent>
       </w:r>
       <w:r>
+        <w:rPr>
+          <w:noProof/>
+        </w:rPr>
         <mc:AlternateContent>
           <mc:Choice Requires="wps">
             <w:drawing>
@@ -1161,6 +1227,9 @@
         </mc:AlternateContent>
       </w:r>
       <w:r>
+        <w:rPr>
+          <w:noProof/>
+        </w:rPr>
         <mc:AlternateContent>
           <mc:Choice Requires="wps">
             <w:drawing>
@@ -1680,6 +1749,9 @@
         </mc:AlternateContent>
       </w:r>
       <w:r>
+        <w:rPr>
+          <w:noProof/>
+        </w:rPr>
         <mc:AlternateContent>
           <mc:Choice Requires="wps">
             <w:drawing>
@@ -1749,6 +1821,9 @@
         </mc:AlternateContent>
       </w:r>
       <w:r>
+        <w:rPr>
+          <w:noProof/>
+        </w:rPr>
         <mc:AlternateContent>
           <mc:Choice Requires="wps">
             <w:drawing>
@@ -1908,6 +1983,9 @@
         </mc:AlternateContent>
       </w:r>
       <w:r>
+        <w:rPr>
+          <w:noProof/>
+        </w:rPr>
         <mc:AlternateContent>
           <mc:Choice Requires="wps">
             <w:drawing>
@@ -2067,6 +2145,9 @@
         </mc:AlternateContent>
       </w:r>
       <w:r>
+        <w:rPr>
+          <w:noProof/>
+        </w:rPr>
         <mc:AlternateContent>
           <mc:Choice Requires="wps">
             <w:drawing>
@@ -2496,6 +2577,9 @@
         </mc:AlternateContent>
       </w:r>
       <w:r>
+        <w:rPr>
+          <w:noProof/>
+        </w:rPr>
         <mc:AlternateContent>
           <mc:Choice Requires="wps">
             <w:drawing>
@@ -2565,6 +2649,9 @@
         </mc:AlternateContent>
       </w:r>
       <w:r>
+        <w:rPr>
+          <w:noProof/>
+        </w:rPr>
         <mc:AlternateContent>
           <mc:Choice Requires="wps">
             <w:drawing>

</xml_diff>

<commit_message>
Finalizacion forma extensiva queda resolver por equilibrio
</commit_message>
<xml_diff>
--- a/Diagrama_Extensiva.docx
+++ b/Diagrama_Extensiva.docx
@@ -3,6 +3,1252 @@
 <w:document xmlns:wpc="http://schemas.microsoft.com/office/word/2010/wordprocessingCanvas" xmlns:cx="http://schemas.microsoft.com/office/drawing/2014/chartex" xmlns:cx1="http://schemas.microsoft.com/office/drawing/2015/9/8/chartex" xmlns:cx2="http://schemas.microsoft.com/office/drawing/2015/10/21/chartex" xmlns:cx3="http://schemas.microsoft.com/office/drawing/2016/5/9/chartex" xmlns:cx4="http://schemas.microsoft.com/office/drawing/2016/5/10/chartex" xmlns:cx5="http://schemas.microsoft.com/office/drawing/2016/5/11/chartex" xmlns:cx6="http://schemas.microsoft.com/office/drawing/2016/5/12/chartex" xmlns:cx7="http://schemas.microsoft.com/office/drawing/2016/5/13/chartex" xmlns:cx8="http://schemas.microsoft.com/office/drawing/2016/5/14/chartex" xmlns:mc="http://schemas.openxmlformats.org/markup-compatibility/2006" xmlns:aink="http://schemas.microsoft.com/office/drawing/2016/ink" xmlns:am3d="http://schemas.microsoft.com/office/drawing/2017/model3d" xmlns:o="urn:schemas-microsoft-com:office:office" xmlns:oel="http://schemas.microsoft.com/office/2019/extlst" xmlns:r="http://schemas.openxmlformats.org/officeDocument/2006/relationships" xmlns:m="http://schemas.openxmlformats.org/officeDocument/2006/math" xmlns:v="urn:schemas-microsoft-com:vml" xmlns:wp14="http://schemas.microsoft.com/office/word/2010/wordprocessingDrawing" xmlns:wp="http://schemas.openxmlformats.org/drawingml/2006/wordprocessingDrawing" xmlns:w10="urn:schemas-microsoft-com:office:word" xmlns:w="http://schemas.openxmlformats.org/wordprocessingml/2006/main" xmlns:w14="http://schemas.microsoft.com/office/word/2010/wordml" xmlns:w15="http://schemas.microsoft.com/office/word/2012/wordml" xmlns:w16cex="http://schemas.microsoft.com/office/word/2018/wordml/cex" xmlns:w16cid="http://schemas.microsoft.com/office/word/2016/wordml/cid" xmlns:w16="http://schemas.microsoft.com/office/word/2018/wordml" xmlns:w16du="http://schemas.microsoft.com/office/word/2023/wordml/word16du" xmlns:w16sdtdh="http://schemas.microsoft.com/office/word/2020/wordml/sdtdatahash" xmlns:w16sdtfl="http://schemas.microsoft.com/office/word/2024/wordml/sdtformatlock" xmlns:w16se="http://schemas.microsoft.com/office/word/2015/wordml/symex" xmlns:wpg="http://schemas.microsoft.com/office/word/2010/wordprocessingGroup" xmlns:wpi="http://schemas.microsoft.com/office/word/2010/wordprocessingInk" xmlns:wne="http://schemas.microsoft.com/office/word/2006/wordml" xmlns:wps="http://schemas.microsoft.com/office/word/2010/wordprocessingShape" mc:Ignorable="w14 w15 w16se w16cid w16 w16cex w16sdtdh w16sdtfl w16du wp14">
   <w:body>
     <w:p>
+      <w:r>
+        <w:rPr>
+          <w:noProof/>
+        </w:rPr>
+        <mc:AlternateContent>
+          <mc:Choice Requires="wps">
+            <w:drawing>
+              <wp:anchor distT="45720" distB="45720" distL="114300" distR="114300" simplePos="0" relativeHeight="251711488" behindDoc="1" locked="0" layoutInCell="1" allowOverlap="1" wp14:anchorId="2B732537" wp14:editId="7153BE76">
+                <wp:simplePos x="0" y="0"/>
+                <wp:positionH relativeFrom="margin">
+                  <wp:posOffset>2125980</wp:posOffset>
+                </wp:positionH>
+                <wp:positionV relativeFrom="page">
+                  <wp:posOffset>4958715</wp:posOffset>
+                </wp:positionV>
+                <wp:extent cx="403860" cy="304800"/>
+                <wp:effectExtent l="0" t="0" r="15240" b="19050"/>
+                <wp:wrapNone/>
+                <wp:docPr id="1840189927" name="Cuadro de texto 2"/>
+                <wp:cNvGraphicFramePr>
+                  <a:graphicFrameLocks xmlns:a="http://schemas.openxmlformats.org/drawingml/2006/main"/>
+                </wp:cNvGraphicFramePr>
+                <a:graphic xmlns:a="http://schemas.openxmlformats.org/drawingml/2006/main">
+                  <a:graphicData uri="http://schemas.microsoft.com/office/word/2010/wordprocessingShape">
+                    <wps:wsp>
+                      <wps:cNvSpPr txBox="1">
+                        <a:spLocks noChangeArrowheads="1"/>
+                      </wps:cNvSpPr>
+                      <wps:spPr bwMode="auto">
+                        <a:xfrm>
+                          <a:off x="0" y="0"/>
+                          <a:ext cx="403860" cy="304800"/>
+                        </a:xfrm>
+                        <a:prstGeom prst="rect">
+                          <a:avLst/>
+                        </a:prstGeom>
+                        <a:solidFill>
+                          <a:srgbClr val="FFFFFF"/>
+                        </a:solidFill>
+                        <a:ln w="9525">
+                          <a:solidFill>
+                            <a:sysClr val="window" lastClr="FFFFFF"/>
+                          </a:solidFill>
+                          <a:miter lim="800000"/>
+                          <a:headEnd/>
+                          <a:tailEnd/>
+                        </a:ln>
+                      </wps:spPr>
+                      <wps:txbx>
+                        <w:txbxContent>
+                          <w:p>
+                            <w:r>
+                              <w:t>x5</w:t>
+                            </w:r>
+                          </w:p>
+                        </w:txbxContent>
+                      </wps:txbx>
+                      <wps:bodyPr rot="0" vert="horz" wrap="square" lIns="91440" tIns="45720" rIns="91440" bIns="45720" anchor="t" anchorCtr="0">
+                        <a:noAutofit/>
+                      </wps:bodyPr>
+                    </wps:wsp>
+                  </a:graphicData>
+                </a:graphic>
+                <wp14:sizeRelH relativeFrom="margin">
+                  <wp14:pctWidth>0</wp14:pctWidth>
+                </wp14:sizeRelH>
+                <wp14:sizeRelV relativeFrom="margin">
+                  <wp14:pctHeight>0</wp14:pctHeight>
+                </wp14:sizeRelV>
+              </wp:anchor>
+            </w:drawing>
+          </mc:Choice>
+          <mc:Fallback>
+            <w:pict>
+              <v:shapetype w14:anchorId="2B732537" id="_x0000_t202" coordsize="21600,21600" o:spt="202" path="m,l,21600r21600,l21600,xe">
+                <v:stroke joinstyle="miter"/>
+                <v:path gradientshapeok="t" o:connecttype="rect"/>
+              </v:shapetype>
+              <v:shape id="Cuadro de texto 2" o:spid="_x0000_s1026" type="#_x0000_t202" style="position:absolute;margin-left:167.4pt;margin-top:390.45pt;width:31.8pt;height:24pt;z-index:-251604992;visibility:visible;mso-wrap-style:square;mso-width-percent:0;mso-height-percent:0;mso-wrap-distance-left:9pt;mso-wrap-distance-top:3.6pt;mso-wrap-distance-right:9pt;mso-wrap-distance-bottom:3.6pt;mso-position-horizontal:absolute;mso-position-horizontal-relative:margin;mso-position-vertical:absolute;mso-position-vertical-relative:page;mso-width-percent:0;mso-height-percent:0;mso-width-relative:margin;mso-height-relative:margin;v-text-anchor:top" o:gfxdata="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" strokecolor="window">
+                <v:textbox>
+                  <w:txbxContent>
+                    <w:p>
+                      <w:r>
+                        <w:t>x5</w:t>
+                      </w:r>
+                    </w:p>
+                  </w:txbxContent>
+                </v:textbox>
+                <w10:wrap anchorx="margin" anchory="page"/>
+              </v:shape>
+            </w:pict>
+          </mc:Fallback>
+        </mc:AlternateContent>
+      </w:r>
+      <w:r>
+        <w:rPr>
+          <w:noProof/>
+        </w:rPr>
+        <mc:AlternateContent>
+          <mc:Choice Requires="wps">
+            <w:drawing>
+              <wp:anchor distT="45720" distB="45720" distL="114300" distR="114300" simplePos="0" relativeHeight="251709440" behindDoc="1" locked="0" layoutInCell="1" allowOverlap="1" wp14:anchorId="4836A124" wp14:editId="0481738E">
+                <wp:simplePos x="0" y="0"/>
+                <wp:positionH relativeFrom="margin">
+                  <wp:posOffset>2110740</wp:posOffset>
+                </wp:positionH>
+                <wp:positionV relativeFrom="page">
+                  <wp:posOffset>3457575</wp:posOffset>
+                </wp:positionV>
+                <wp:extent cx="403860" cy="304800"/>
+                <wp:effectExtent l="0" t="0" r="15240" b="19050"/>
+                <wp:wrapNone/>
+                <wp:docPr id="1042140736" name="Cuadro de texto 2"/>
+                <wp:cNvGraphicFramePr>
+                  <a:graphicFrameLocks xmlns:a="http://schemas.openxmlformats.org/drawingml/2006/main"/>
+                </wp:cNvGraphicFramePr>
+                <a:graphic xmlns:a="http://schemas.openxmlformats.org/drawingml/2006/main">
+                  <a:graphicData uri="http://schemas.microsoft.com/office/word/2010/wordprocessingShape">
+                    <wps:wsp>
+                      <wps:cNvSpPr txBox="1">
+                        <a:spLocks noChangeArrowheads="1"/>
+                      </wps:cNvSpPr>
+                      <wps:spPr bwMode="auto">
+                        <a:xfrm>
+                          <a:off x="0" y="0"/>
+                          <a:ext cx="403860" cy="304800"/>
+                        </a:xfrm>
+                        <a:prstGeom prst="rect">
+                          <a:avLst/>
+                        </a:prstGeom>
+                        <a:solidFill>
+                          <a:srgbClr val="FFFFFF"/>
+                        </a:solidFill>
+                        <a:ln w="9525">
+                          <a:solidFill>
+                            <a:sysClr val="window" lastClr="FFFFFF"/>
+                          </a:solidFill>
+                          <a:miter lim="800000"/>
+                          <a:headEnd/>
+                          <a:tailEnd/>
+                        </a:ln>
+                      </wps:spPr>
+                      <wps:txbx>
+                        <w:txbxContent>
+                          <w:p>
+                            <w:r>
+                              <w:t>x3</w:t>
+                            </w:r>
+                          </w:p>
+                        </w:txbxContent>
+                      </wps:txbx>
+                      <wps:bodyPr rot="0" vert="horz" wrap="square" lIns="91440" tIns="45720" rIns="91440" bIns="45720" anchor="t" anchorCtr="0">
+                        <a:noAutofit/>
+                      </wps:bodyPr>
+                    </wps:wsp>
+                  </a:graphicData>
+                </a:graphic>
+                <wp14:sizeRelH relativeFrom="margin">
+                  <wp14:pctWidth>0</wp14:pctWidth>
+                </wp14:sizeRelH>
+                <wp14:sizeRelV relativeFrom="margin">
+                  <wp14:pctHeight>0</wp14:pctHeight>
+                </wp14:sizeRelV>
+              </wp:anchor>
+            </w:drawing>
+          </mc:Choice>
+          <mc:Fallback>
+            <w:pict>
+              <v:shape w14:anchorId="4836A124" id="_x0000_s1027" type="#_x0000_t202" style="position:absolute;margin-left:166.2pt;margin-top:272.25pt;width:31.8pt;height:24pt;z-index:-251607040;visibility:visible;mso-wrap-style:square;mso-width-percent:0;mso-height-percent:0;mso-wrap-distance-left:9pt;mso-wrap-distance-top:3.6pt;mso-wrap-distance-right:9pt;mso-wrap-distance-bottom:3.6pt;mso-position-horizontal:absolute;mso-position-horizontal-relative:margin;mso-position-vertical:absolute;mso-position-vertical-relative:page;mso-width-percent:0;mso-height-percent:0;mso-width-relative:margin;mso-height-relative:margin;v-text-anchor:top" o:gfxdata="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" strokecolor="window">
+                <v:textbox>
+                  <w:txbxContent>
+                    <w:p>
+                      <w:r>
+                        <w:t>x3</w:t>
+                      </w:r>
+                    </w:p>
+                  </w:txbxContent>
+                </v:textbox>
+                <w10:wrap anchorx="margin" anchory="page"/>
+              </v:shape>
+            </w:pict>
+          </mc:Fallback>
+        </mc:AlternateContent>
+      </w:r>
+      <w:r>
+        <w:rPr>
+          <w:noProof/>
+        </w:rPr>
+        <mc:AlternateContent>
+          <mc:Choice Requires="wps">
+            <w:drawing>
+              <wp:anchor distT="45720" distB="45720" distL="114300" distR="114300" simplePos="0" relativeHeight="251707392" behindDoc="1" locked="0" layoutInCell="1" allowOverlap="1" wp14:anchorId="1FC74625" wp14:editId="1E5A8D19">
+                <wp:simplePos x="0" y="0"/>
+                <wp:positionH relativeFrom="margin">
+                  <wp:posOffset>647700</wp:posOffset>
+                </wp:positionH>
+                <wp:positionV relativeFrom="page">
+                  <wp:posOffset>5636895</wp:posOffset>
+                </wp:positionV>
+                <wp:extent cx="403860" cy="304800"/>
+                <wp:effectExtent l="0" t="0" r="15240" b="19050"/>
+                <wp:wrapNone/>
+                <wp:docPr id="2118778209" name="Cuadro de texto 2"/>
+                <wp:cNvGraphicFramePr>
+                  <a:graphicFrameLocks xmlns:a="http://schemas.openxmlformats.org/drawingml/2006/main"/>
+                </wp:cNvGraphicFramePr>
+                <a:graphic xmlns:a="http://schemas.openxmlformats.org/drawingml/2006/main">
+                  <a:graphicData uri="http://schemas.microsoft.com/office/word/2010/wordprocessingShape">
+                    <wps:wsp>
+                      <wps:cNvSpPr txBox="1">
+                        <a:spLocks noChangeArrowheads="1"/>
+                      </wps:cNvSpPr>
+                      <wps:spPr bwMode="auto">
+                        <a:xfrm>
+                          <a:off x="0" y="0"/>
+                          <a:ext cx="403860" cy="304800"/>
+                        </a:xfrm>
+                        <a:prstGeom prst="rect">
+                          <a:avLst/>
+                        </a:prstGeom>
+                        <a:solidFill>
+                          <a:srgbClr val="FFFFFF"/>
+                        </a:solidFill>
+                        <a:ln w="9525">
+                          <a:solidFill>
+                            <a:sysClr val="window" lastClr="FFFFFF"/>
+                          </a:solidFill>
+                          <a:miter lim="800000"/>
+                          <a:headEnd/>
+                          <a:tailEnd/>
+                        </a:ln>
+                      </wps:spPr>
+                      <wps:txbx>
+                        <w:txbxContent>
+                          <w:p>
+                            <w:r>
+                              <w:t>x2</w:t>
+                            </w:r>
+                          </w:p>
+                        </w:txbxContent>
+                      </wps:txbx>
+                      <wps:bodyPr rot="0" vert="horz" wrap="square" lIns="91440" tIns="45720" rIns="91440" bIns="45720" anchor="t" anchorCtr="0">
+                        <a:noAutofit/>
+                      </wps:bodyPr>
+                    </wps:wsp>
+                  </a:graphicData>
+                </a:graphic>
+                <wp14:sizeRelH relativeFrom="margin">
+                  <wp14:pctWidth>0</wp14:pctWidth>
+                </wp14:sizeRelH>
+                <wp14:sizeRelV relativeFrom="margin">
+                  <wp14:pctHeight>0</wp14:pctHeight>
+                </wp14:sizeRelV>
+              </wp:anchor>
+            </w:drawing>
+          </mc:Choice>
+          <mc:Fallback>
+            <w:pict>
+              <v:shape w14:anchorId="1FC74625" id="_x0000_s1028" type="#_x0000_t202" style="position:absolute;margin-left:51pt;margin-top:443.85pt;width:31.8pt;height:24pt;z-index:-251609088;visibility:visible;mso-wrap-style:square;mso-width-percent:0;mso-height-percent:0;mso-wrap-distance-left:9pt;mso-wrap-distance-top:3.6pt;mso-wrap-distance-right:9pt;mso-wrap-distance-bottom:3.6pt;mso-position-horizontal:absolute;mso-position-horizontal-relative:margin;mso-position-vertical:absolute;mso-position-vertical-relative:page;mso-width-percent:0;mso-height-percent:0;mso-width-relative:margin;mso-height-relative:margin;v-text-anchor:top" o:gfxdata="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" strokecolor="window">
+                <v:textbox>
+                  <w:txbxContent>
+                    <w:p>
+                      <w:r>
+                        <w:t>x2</w:t>
+                      </w:r>
+                    </w:p>
+                  </w:txbxContent>
+                </v:textbox>
+                <w10:wrap anchorx="margin" anchory="page"/>
+              </v:shape>
+            </w:pict>
+          </mc:Fallback>
+        </mc:AlternateContent>
+      </w:r>
+      <w:r>
+        <w:rPr>
+          <w:noProof/>
+        </w:rPr>
+        <mc:AlternateContent>
+          <mc:Choice Requires="wps">
+            <w:drawing>
+              <wp:anchor distT="45720" distB="45720" distL="114300" distR="114300" simplePos="0" relativeHeight="251705344" behindDoc="1" locked="0" layoutInCell="1" allowOverlap="1" wp14:anchorId="2B256489" wp14:editId="4B83F794">
+                <wp:simplePos x="0" y="0"/>
+                <wp:positionH relativeFrom="margin">
+                  <wp:posOffset>608965</wp:posOffset>
+                </wp:positionH>
+                <wp:positionV relativeFrom="page">
+                  <wp:posOffset>4076700</wp:posOffset>
+                </wp:positionV>
+                <wp:extent cx="403860" cy="304800"/>
+                <wp:effectExtent l="0" t="0" r="15240" b="19050"/>
+                <wp:wrapNone/>
+                <wp:docPr id="1313836421" name="Cuadro de texto 2"/>
+                <wp:cNvGraphicFramePr>
+                  <a:graphicFrameLocks xmlns:a="http://schemas.openxmlformats.org/drawingml/2006/main"/>
+                </wp:cNvGraphicFramePr>
+                <a:graphic xmlns:a="http://schemas.openxmlformats.org/drawingml/2006/main">
+                  <a:graphicData uri="http://schemas.microsoft.com/office/word/2010/wordprocessingShape">
+                    <wps:wsp>
+                      <wps:cNvSpPr txBox="1">
+                        <a:spLocks noChangeArrowheads="1"/>
+                      </wps:cNvSpPr>
+                      <wps:spPr bwMode="auto">
+                        <a:xfrm>
+                          <a:off x="0" y="0"/>
+                          <a:ext cx="403860" cy="304800"/>
+                        </a:xfrm>
+                        <a:prstGeom prst="rect">
+                          <a:avLst/>
+                        </a:prstGeom>
+                        <a:solidFill>
+                          <a:srgbClr val="FFFFFF"/>
+                        </a:solidFill>
+                        <a:ln w="9525">
+                          <a:solidFill>
+                            <a:sysClr val="window" lastClr="FFFFFF"/>
+                          </a:solidFill>
+                          <a:miter lim="800000"/>
+                          <a:headEnd/>
+                          <a:tailEnd/>
+                        </a:ln>
+                      </wps:spPr>
+                      <wps:txbx>
+                        <w:txbxContent>
+                          <w:p>
+                            <w:r>
+                              <w:t>x1</w:t>
+                            </w:r>
+                          </w:p>
+                        </w:txbxContent>
+                      </wps:txbx>
+                      <wps:bodyPr rot="0" vert="horz" wrap="square" lIns="91440" tIns="45720" rIns="91440" bIns="45720" anchor="t" anchorCtr="0">
+                        <a:noAutofit/>
+                      </wps:bodyPr>
+                    </wps:wsp>
+                  </a:graphicData>
+                </a:graphic>
+                <wp14:sizeRelH relativeFrom="margin">
+                  <wp14:pctWidth>0</wp14:pctWidth>
+                </wp14:sizeRelH>
+                <wp14:sizeRelV relativeFrom="margin">
+                  <wp14:pctHeight>0</wp14:pctHeight>
+                </wp14:sizeRelV>
+              </wp:anchor>
+            </w:drawing>
+          </mc:Choice>
+          <mc:Fallback>
+            <w:pict>
+              <v:shape w14:anchorId="2B256489" id="_x0000_s1029" type="#_x0000_t202" style="position:absolute;margin-left:47.95pt;margin-top:321pt;width:31.8pt;height:24pt;z-index:-251611136;visibility:visible;mso-wrap-style:square;mso-width-percent:0;mso-height-percent:0;mso-wrap-distance-left:9pt;mso-wrap-distance-top:3.6pt;mso-wrap-distance-right:9pt;mso-wrap-distance-bottom:3.6pt;mso-position-horizontal:absolute;mso-position-horizontal-relative:margin;mso-position-vertical:absolute;mso-position-vertical-relative:page;mso-width-percent:0;mso-height-percent:0;mso-width-relative:margin;mso-height-relative:margin;v-text-anchor:top" o:gfxdata="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" strokecolor="window">
+                <v:textbox>
+                  <w:txbxContent>
+                    <w:p>
+                      <w:r>
+                        <w:t>x1</w:t>
+                      </w:r>
+                    </w:p>
+                  </w:txbxContent>
+                </v:textbox>
+                <w10:wrap anchorx="margin" anchory="page"/>
+              </v:shape>
+            </w:pict>
+          </mc:Fallback>
+        </mc:AlternateContent>
+      </w:r>
+      <w:r>
+        <w:rPr>
+          <w:noProof/>
+        </w:rPr>
+        <mc:AlternateContent>
+          <mc:Choice Requires="wps">
+            <w:drawing>
+              <wp:anchor distT="45720" distB="45720" distL="114300" distR="114300" simplePos="0" relativeHeight="251703296" behindDoc="1" locked="0" layoutInCell="1" allowOverlap="1" wp14:anchorId="44D47A79" wp14:editId="2187C78F">
+                <wp:simplePos x="0" y="0"/>
+                <wp:positionH relativeFrom="margin">
+                  <wp:posOffset>-297815</wp:posOffset>
+                </wp:positionH>
+                <wp:positionV relativeFrom="page">
+                  <wp:posOffset>5097780</wp:posOffset>
+                </wp:positionV>
+                <wp:extent cx="403860" cy="236220"/>
+                <wp:effectExtent l="0" t="0" r="15240" b="11430"/>
+                <wp:wrapNone/>
+                <wp:docPr id="167489993" name="Cuadro de texto 2"/>
+                <wp:cNvGraphicFramePr>
+                  <a:graphicFrameLocks xmlns:a="http://schemas.openxmlformats.org/drawingml/2006/main"/>
+                </wp:cNvGraphicFramePr>
+                <a:graphic xmlns:a="http://schemas.openxmlformats.org/drawingml/2006/main">
+                  <a:graphicData uri="http://schemas.microsoft.com/office/word/2010/wordprocessingShape">
+                    <wps:wsp>
+                      <wps:cNvSpPr txBox="1">
+                        <a:spLocks noChangeArrowheads="1"/>
+                      </wps:cNvSpPr>
+                      <wps:spPr bwMode="auto">
+                        <a:xfrm>
+                          <a:off x="0" y="0"/>
+                          <a:ext cx="403860" cy="236220"/>
+                        </a:xfrm>
+                        <a:prstGeom prst="rect">
+                          <a:avLst/>
+                        </a:prstGeom>
+                        <a:solidFill>
+                          <a:srgbClr val="FFFFFF"/>
+                        </a:solidFill>
+                        <a:ln w="9525">
+                          <a:solidFill>
+                            <a:sysClr val="window" lastClr="FFFFFF"/>
+                          </a:solidFill>
+                          <a:miter lim="800000"/>
+                          <a:headEnd/>
+                          <a:tailEnd/>
+                        </a:ln>
+                      </wps:spPr>
+                      <wps:txbx>
+                        <w:txbxContent>
+                          <w:p>
+                            <w:r>
+                              <w:t>J0</w:t>
+                            </w:r>
+                          </w:p>
+                        </w:txbxContent>
+                      </wps:txbx>
+                      <wps:bodyPr rot="0" vert="horz" wrap="square" lIns="91440" tIns="45720" rIns="91440" bIns="45720" anchor="t" anchorCtr="0">
+                        <a:noAutofit/>
+                      </wps:bodyPr>
+                    </wps:wsp>
+                  </a:graphicData>
+                </a:graphic>
+                <wp14:sizeRelH relativeFrom="margin">
+                  <wp14:pctWidth>0</wp14:pctWidth>
+                </wp14:sizeRelH>
+                <wp14:sizeRelV relativeFrom="margin">
+                  <wp14:pctHeight>0</wp14:pctHeight>
+                </wp14:sizeRelV>
+              </wp:anchor>
+            </w:drawing>
+          </mc:Choice>
+          <mc:Fallback>
+            <w:pict>
+              <v:shape w14:anchorId="44D47A79" id="_x0000_s1030" type="#_x0000_t202" style="position:absolute;margin-left:-23.45pt;margin-top:401.4pt;width:31.8pt;height:18.6pt;z-index:-251613184;visibility:visible;mso-wrap-style:square;mso-width-percent:0;mso-height-percent:0;mso-wrap-distance-left:9pt;mso-wrap-distance-top:3.6pt;mso-wrap-distance-right:9pt;mso-wrap-distance-bottom:3.6pt;mso-position-horizontal:absolute;mso-position-horizontal-relative:margin;mso-position-vertical:absolute;mso-position-vertical-relative:page;mso-width-percent:0;mso-height-percent:0;mso-width-relative:margin;mso-height-relative:margin;v-text-anchor:top" o:gfxdata="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" strokecolor="window">
+                <v:textbox>
+                  <w:txbxContent>
+                    <w:p>
+                      <w:r>
+                        <w:t>J0</w:t>
+                      </w:r>
+                    </w:p>
+                  </w:txbxContent>
+                </v:textbox>
+                <w10:wrap anchorx="margin" anchory="page"/>
+              </v:shape>
+            </w:pict>
+          </mc:Fallback>
+        </mc:AlternateContent>
+      </w:r>
+      <w:r>
+        <w:rPr>
+          <w:noProof/>
+        </w:rPr>
+        <mc:AlternateContent>
+          <mc:Choice Requires="wps">
+            <w:drawing>
+              <wp:anchor distT="45720" distB="45720" distL="114300" distR="114300" simplePos="0" relativeHeight="251701248" behindDoc="1" locked="0" layoutInCell="1" allowOverlap="1" wp14:anchorId="577B00F1" wp14:editId="217E7AB6">
+                <wp:simplePos x="0" y="0"/>
+                <wp:positionH relativeFrom="leftMargin">
+                  <wp:align>right</wp:align>
+                </wp:positionH>
+                <wp:positionV relativeFrom="page">
+                  <wp:posOffset>4869180</wp:posOffset>
+                </wp:positionV>
+                <wp:extent cx="266700" cy="236220"/>
+                <wp:effectExtent l="0" t="0" r="19050" b="11430"/>
+                <wp:wrapNone/>
+                <wp:docPr id="933741715" name="Cuadro de texto 2"/>
+                <wp:cNvGraphicFramePr>
+                  <a:graphicFrameLocks xmlns:a="http://schemas.openxmlformats.org/drawingml/2006/main"/>
+                </wp:cNvGraphicFramePr>
+                <a:graphic xmlns:a="http://schemas.openxmlformats.org/drawingml/2006/main">
+                  <a:graphicData uri="http://schemas.microsoft.com/office/word/2010/wordprocessingShape">
+                    <wps:wsp>
+                      <wps:cNvSpPr txBox="1">
+                        <a:spLocks noChangeArrowheads="1"/>
+                      </wps:cNvSpPr>
+                      <wps:spPr bwMode="auto">
+                        <a:xfrm>
+                          <a:off x="0" y="0"/>
+                          <a:ext cx="266700" cy="236220"/>
+                        </a:xfrm>
+                        <a:prstGeom prst="rect">
+                          <a:avLst/>
+                        </a:prstGeom>
+                        <a:solidFill>
+                          <a:srgbClr val="FFFFFF"/>
+                        </a:solidFill>
+                        <a:ln w="9525">
+                          <a:solidFill>
+                            <a:sysClr val="window" lastClr="FFFFFF"/>
+                          </a:solidFill>
+                          <a:miter lim="800000"/>
+                          <a:headEnd/>
+                          <a:tailEnd/>
+                        </a:ln>
+                      </wps:spPr>
+                      <wps:txbx>
+                        <w:txbxContent>
+                          <w:p>
+                            <w:r>
+                              <w:t>o</w:t>
+                            </w:r>
+                          </w:p>
+                        </w:txbxContent>
+                      </wps:txbx>
+                      <wps:bodyPr rot="0" vert="horz" wrap="square" lIns="91440" tIns="45720" rIns="91440" bIns="45720" anchor="t" anchorCtr="0">
+                        <a:noAutofit/>
+                      </wps:bodyPr>
+                    </wps:wsp>
+                  </a:graphicData>
+                </a:graphic>
+                <wp14:sizeRelH relativeFrom="margin">
+                  <wp14:pctWidth>0</wp14:pctWidth>
+                </wp14:sizeRelH>
+                <wp14:sizeRelV relativeFrom="margin">
+                  <wp14:pctHeight>0</wp14:pctHeight>
+                </wp14:sizeRelV>
+              </wp:anchor>
+            </w:drawing>
+          </mc:Choice>
+          <mc:Fallback>
+            <w:pict>
+              <v:shape w14:anchorId="577B00F1" id="_x0000_s1031" type="#_x0000_t202" style="position:absolute;margin-left:-30.2pt;margin-top:383.4pt;width:21pt;height:18.6pt;z-index:-251615232;visibility:visible;mso-wrap-style:square;mso-width-percent:0;mso-height-percent:0;mso-wrap-distance-left:9pt;mso-wrap-distance-top:3.6pt;mso-wrap-distance-right:9pt;mso-wrap-distance-bottom:3.6pt;mso-position-horizontal:right;mso-position-horizontal-relative:left-margin-area;mso-position-vertical:absolute;mso-position-vertical-relative:page;mso-width-percent:0;mso-height-percent:0;mso-width-relative:margin;mso-height-relative:margin;v-text-anchor:top" o:gfxdata="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" strokecolor="window">
+                <v:textbox>
+                  <w:txbxContent>
+                    <w:p>
+                      <w:r>
+                        <w:t>o</w:t>
+                      </w:r>
+                    </w:p>
+                  </w:txbxContent>
+                </v:textbox>
+                <w10:wrap anchorx="margin" anchory="page"/>
+              </v:shape>
+            </w:pict>
+          </mc:Fallback>
+        </mc:AlternateContent>
+      </w:r>
+      <w:r>
+        <w:rPr>
+          <w:noProof/>
+        </w:rPr>
+        <mc:AlternateContent>
+          <mc:Choice Requires="wps">
+            <w:drawing>
+              <wp:anchor distT="45720" distB="45720" distL="114300" distR="114300" simplePos="0" relativeHeight="251658239" behindDoc="0" locked="0" layoutInCell="1" allowOverlap="1" wp14:anchorId="01D1302D" wp14:editId="7497B2D8">
+                <wp:simplePos x="0" y="0"/>
+                <wp:positionH relativeFrom="margin">
+                  <wp:posOffset>311785</wp:posOffset>
+                </wp:positionH>
+                <wp:positionV relativeFrom="page">
+                  <wp:posOffset>5166360</wp:posOffset>
+                </wp:positionV>
+                <wp:extent cx="426720" cy="236220"/>
+                <wp:effectExtent l="0" t="0" r="11430" b="11430"/>
+                <wp:wrapSquare wrapText="bothSides"/>
+                <wp:docPr id="1072712221" name="Cuadro de texto 2"/>
+                <wp:cNvGraphicFramePr>
+                  <a:graphicFrameLocks xmlns:a="http://schemas.openxmlformats.org/drawingml/2006/main"/>
+                </wp:cNvGraphicFramePr>
+                <a:graphic xmlns:a="http://schemas.openxmlformats.org/drawingml/2006/main">
+                  <a:graphicData uri="http://schemas.microsoft.com/office/word/2010/wordprocessingShape">
+                    <wps:wsp>
+                      <wps:cNvSpPr txBox="1">
+                        <a:spLocks noChangeArrowheads="1"/>
+                      </wps:cNvSpPr>
+                      <wps:spPr bwMode="auto">
+                        <a:xfrm>
+                          <a:off x="0" y="0"/>
+                          <a:ext cx="426720" cy="236220"/>
+                        </a:xfrm>
+                        <a:prstGeom prst="rect">
+                          <a:avLst/>
+                        </a:prstGeom>
+                        <a:solidFill>
+                          <a:srgbClr val="FFFFFF"/>
+                        </a:solidFill>
+                        <a:ln w="9525">
+                          <a:solidFill>
+                            <a:sysClr val="window" lastClr="FFFFFF"/>
+                          </a:solidFill>
+                          <a:miter lim="800000"/>
+                          <a:headEnd/>
+                          <a:tailEnd/>
+                        </a:ln>
+                      </wps:spPr>
+                      <wps:txbx>
+                        <w:txbxContent>
+                          <w:p>
+                            <w:r>
+                              <w:t>b</w:t>
+                            </w:r>
+                          </w:p>
+                        </w:txbxContent>
+                      </wps:txbx>
+                      <wps:bodyPr rot="0" vert="horz" wrap="square" lIns="91440" tIns="45720" rIns="91440" bIns="45720" anchor="t" anchorCtr="0">
+                        <a:noAutofit/>
+                      </wps:bodyPr>
+                    </wps:wsp>
+                  </a:graphicData>
+                </a:graphic>
+                <wp14:sizeRelH relativeFrom="margin">
+                  <wp14:pctWidth>0</wp14:pctWidth>
+                </wp14:sizeRelH>
+                <wp14:sizeRelV relativeFrom="margin">
+                  <wp14:pctHeight>0</wp14:pctHeight>
+                </wp14:sizeRelV>
+              </wp:anchor>
+            </w:drawing>
+          </mc:Choice>
+          <mc:Fallback>
+            <w:pict>
+              <v:shape w14:anchorId="01D1302D" id="_x0000_s1032" type="#_x0000_t202" style="position:absolute;margin-left:24.55pt;margin-top:406.8pt;width:33.6pt;height:18.6pt;z-index:251658239;visibility:visible;mso-wrap-style:square;mso-width-percent:0;mso-height-percent:0;mso-wrap-distance-left:9pt;mso-wrap-distance-top:3.6pt;mso-wrap-distance-right:9pt;mso-wrap-distance-bottom:3.6pt;mso-position-horizontal:absolute;mso-position-horizontal-relative:margin;mso-position-vertical:absolute;mso-position-vertical-relative:page;mso-width-percent:0;mso-height-percent:0;mso-width-relative:margin;mso-height-relative:margin;v-text-anchor:top" o:gfxdata="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" strokecolor="window">
+                <v:textbox>
+                  <w:txbxContent>
+                    <w:p>
+                      <w:r>
+                        <w:t>b</w:t>
+                      </w:r>
+                    </w:p>
+                  </w:txbxContent>
+                </v:textbox>
+                <w10:wrap type="square" anchorx="margin" anchory="page"/>
+              </v:shape>
+            </w:pict>
+          </mc:Fallback>
+        </mc:AlternateContent>
+      </w:r>
+      <w:r>
+        <w:rPr>
+          <w:noProof/>
+        </w:rPr>
+        <mc:AlternateContent>
+          <mc:Choice Requires="wps">
+            <w:drawing>
+              <wp:anchor distT="45720" distB="45720" distL="114300" distR="114300" simplePos="0" relativeHeight="251689984" behindDoc="0" locked="0" layoutInCell="1" allowOverlap="1" wp14:anchorId="25EED08B" wp14:editId="7D181878">
+                <wp:simplePos x="0" y="0"/>
+                <wp:positionH relativeFrom="margin">
+                  <wp:posOffset>3512185</wp:posOffset>
+                </wp:positionH>
+                <wp:positionV relativeFrom="page">
+                  <wp:posOffset>5570220</wp:posOffset>
+                </wp:positionV>
+                <wp:extent cx="792480" cy="274320"/>
+                <wp:effectExtent l="0" t="0" r="26670" b="11430"/>
+                <wp:wrapSquare wrapText="bothSides"/>
+                <wp:docPr id="356512019" name="Cuadro de texto 2"/>
+                <wp:cNvGraphicFramePr>
+                  <a:graphicFrameLocks xmlns:a="http://schemas.openxmlformats.org/drawingml/2006/main"/>
+                </wp:cNvGraphicFramePr>
+                <a:graphic xmlns:a="http://schemas.openxmlformats.org/drawingml/2006/main">
+                  <a:graphicData uri="http://schemas.microsoft.com/office/word/2010/wordprocessingShape">
+                    <wps:wsp>
+                      <wps:cNvSpPr txBox="1">
+                        <a:spLocks noChangeArrowheads="1"/>
+                      </wps:cNvSpPr>
+                      <wps:spPr bwMode="auto">
+                        <a:xfrm>
+                          <a:off x="0" y="0"/>
+                          <a:ext cx="792480" cy="274320"/>
+                        </a:xfrm>
+                        <a:prstGeom prst="rect">
+                          <a:avLst/>
+                        </a:prstGeom>
+                        <a:solidFill>
+                          <a:srgbClr val="FFFFFF"/>
+                        </a:solidFill>
+                        <a:ln w="9525">
+                          <a:solidFill>
+                            <a:sysClr val="window" lastClr="FFFFFF"/>
+                          </a:solidFill>
+                          <a:miter lim="800000"/>
+                          <a:headEnd/>
+                          <a:tailEnd/>
+                        </a:ln>
+                      </wps:spPr>
+                      <wps:txbx>
+                        <w:txbxContent>
+                          <w:p>
+                            <w:r>
+                              <w:t xml:space="preserve">x10   </w:t>
+                            </w:r>
+                            <w:r>
+                              <w:t>1</w:t>
+                            </w:r>
+                            <w:r>
+                              <w:t>,</w:t>
+                            </w:r>
+                            <w:r>
+                              <w:t>-</w:t>
+                            </w:r>
+                            <w:r>
+                              <w:t>1</w:t>
+                            </w:r>
+                          </w:p>
+                        </w:txbxContent>
+                      </wps:txbx>
+                      <wps:bodyPr rot="0" vert="horz" wrap="square" lIns="91440" tIns="45720" rIns="91440" bIns="45720" anchor="t" anchorCtr="0">
+                        <a:noAutofit/>
+                      </wps:bodyPr>
+                    </wps:wsp>
+                  </a:graphicData>
+                </a:graphic>
+                <wp14:sizeRelH relativeFrom="margin">
+                  <wp14:pctWidth>0</wp14:pctWidth>
+                </wp14:sizeRelH>
+                <wp14:sizeRelV relativeFrom="margin">
+                  <wp14:pctHeight>0</wp14:pctHeight>
+                </wp14:sizeRelV>
+              </wp:anchor>
+            </w:drawing>
+          </mc:Choice>
+          <mc:Fallback>
+            <w:pict>
+              <v:shape w14:anchorId="25EED08B" id="_x0000_s1033" type="#_x0000_t202" style="position:absolute;margin-left:276.55pt;margin-top:438.6pt;width:62.4pt;height:21.6pt;z-index:251689984;visibility:visible;mso-wrap-style:square;mso-width-percent:0;mso-height-percent:0;mso-wrap-distance-left:9pt;mso-wrap-distance-top:3.6pt;mso-wrap-distance-right:9pt;mso-wrap-distance-bottom:3.6pt;mso-position-horizontal:absolute;mso-position-horizontal-relative:margin;mso-position-vertical:absolute;mso-position-vertical-relative:page;mso-width-percent:0;mso-height-percent:0;mso-width-relative:margin;mso-height-relative:margin;v-text-anchor:top" o:gfxdata="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" strokecolor="window">
+                <v:textbox>
+                  <w:txbxContent>
+                    <w:p>
+                      <w:r>
+                        <w:t xml:space="preserve">x10   </w:t>
+                      </w:r>
+                      <w:r>
+                        <w:t>1</w:t>
+                      </w:r>
+                      <w:r>
+                        <w:t>,</w:t>
+                      </w:r>
+                      <w:r>
+                        <w:t>-</w:t>
+                      </w:r>
+                      <w:r>
+                        <w:t>1</w:t>
+                      </w:r>
+                    </w:p>
+                  </w:txbxContent>
+                </v:textbox>
+                <w10:wrap type="square" anchorx="margin" anchory="page"/>
+              </v:shape>
+            </w:pict>
+          </mc:Fallback>
+        </mc:AlternateContent>
+      </w:r>
+      <w:r>
+        <w:rPr>
+          <w:noProof/>
+        </w:rPr>
+        <mc:AlternateContent>
+          <mc:Choice Requires="wps">
+            <w:drawing>
+              <wp:anchor distT="45720" distB="45720" distL="114300" distR="114300" simplePos="0" relativeHeight="251687936" behindDoc="0" locked="0" layoutInCell="1" allowOverlap="1" wp14:anchorId="447E7551" wp14:editId="31996ED4">
+                <wp:simplePos x="0" y="0"/>
+                <wp:positionH relativeFrom="margin">
+                  <wp:posOffset>3481705</wp:posOffset>
+                </wp:positionH>
+                <wp:positionV relativeFrom="page">
+                  <wp:posOffset>4693920</wp:posOffset>
+                </wp:positionV>
+                <wp:extent cx="800100" cy="274320"/>
+                <wp:effectExtent l="0" t="0" r="19050" b="11430"/>
+                <wp:wrapSquare wrapText="bothSides"/>
+                <wp:docPr id="796076846" name="Cuadro de texto 2"/>
+                <wp:cNvGraphicFramePr>
+                  <a:graphicFrameLocks xmlns:a="http://schemas.openxmlformats.org/drawingml/2006/main"/>
+                </wp:cNvGraphicFramePr>
+                <a:graphic xmlns:a="http://schemas.openxmlformats.org/drawingml/2006/main">
+                  <a:graphicData uri="http://schemas.microsoft.com/office/word/2010/wordprocessingShape">
+                    <wps:wsp>
+                      <wps:cNvSpPr txBox="1">
+                        <a:spLocks noChangeArrowheads="1"/>
+                      </wps:cNvSpPr>
+                      <wps:spPr bwMode="auto">
+                        <a:xfrm>
+                          <a:off x="0" y="0"/>
+                          <a:ext cx="800100" cy="274320"/>
+                        </a:xfrm>
+                        <a:prstGeom prst="rect">
+                          <a:avLst/>
+                        </a:prstGeom>
+                        <a:solidFill>
+                          <a:srgbClr val="FFFFFF"/>
+                        </a:solidFill>
+                        <a:ln w="9525">
+                          <a:solidFill>
+                            <a:sysClr val="window" lastClr="FFFFFF"/>
+                          </a:solidFill>
+                          <a:miter lim="800000"/>
+                          <a:headEnd/>
+                          <a:tailEnd/>
+                        </a:ln>
+                      </wps:spPr>
+                      <wps:txbx>
+                        <w:txbxContent>
+                          <w:p>
+                            <w:r>
+                              <w:t xml:space="preserve">x9   </w:t>
+                            </w:r>
+                            <w:r>
+                              <w:t>-2,2</w:t>
+                            </w:r>
+                          </w:p>
+                        </w:txbxContent>
+                      </wps:txbx>
+                      <wps:bodyPr rot="0" vert="horz" wrap="square" lIns="91440" tIns="45720" rIns="91440" bIns="45720" anchor="t" anchorCtr="0">
+                        <a:noAutofit/>
+                      </wps:bodyPr>
+                    </wps:wsp>
+                  </a:graphicData>
+                </a:graphic>
+                <wp14:sizeRelH relativeFrom="margin">
+                  <wp14:pctWidth>0</wp14:pctWidth>
+                </wp14:sizeRelH>
+                <wp14:sizeRelV relativeFrom="margin">
+                  <wp14:pctHeight>0</wp14:pctHeight>
+                </wp14:sizeRelV>
+              </wp:anchor>
+            </w:drawing>
+          </mc:Choice>
+          <mc:Fallback>
+            <w:pict>
+              <v:shape w14:anchorId="447E7551" id="_x0000_s1034" type="#_x0000_t202" style="position:absolute;margin-left:274.15pt;margin-top:369.6pt;width:63pt;height:21.6pt;z-index:251687936;visibility:visible;mso-wrap-style:square;mso-width-percent:0;mso-height-percent:0;mso-wrap-distance-left:9pt;mso-wrap-distance-top:3.6pt;mso-wrap-distance-right:9pt;mso-wrap-distance-bottom:3.6pt;mso-position-horizontal:absolute;mso-position-horizontal-relative:margin;mso-position-vertical:absolute;mso-position-vertical-relative:page;mso-width-percent:0;mso-height-percent:0;mso-width-relative:margin;mso-height-relative:margin;v-text-anchor:top" o:gfxdata="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" strokecolor="window">
+                <v:textbox>
+                  <w:txbxContent>
+                    <w:p>
+                      <w:r>
+                        <w:t xml:space="preserve">x9   </w:t>
+                      </w:r>
+                      <w:r>
+                        <w:t>-2,2</w:t>
+                      </w:r>
+                    </w:p>
+                  </w:txbxContent>
+                </v:textbox>
+                <w10:wrap type="square" anchorx="margin" anchory="page"/>
+              </v:shape>
+            </w:pict>
+          </mc:Fallback>
+        </mc:AlternateContent>
+      </w:r>
+      <w:r>
+        <w:rPr>
+          <w:noProof/>
+        </w:rPr>
+        <mc:AlternateContent>
+          <mc:Choice Requires="wps">
+            <w:drawing>
+              <wp:anchor distT="45720" distB="45720" distL="114300" distR="114300" simplePos="0" relativeHeight="251685888" behindDoc="0" locked="0" layoutInCell="1" allowOverlap="1" wp14:anchorId="00E7374A" wp14:editId="7CE7290A">
+                <wp:simplePos x="0" y="0"/>
+                <wp:positionH relativeFrom="margin">
+                  <wp:posOffset>3428365</wp:posOffset>
+                </wp:positionH>
+                <wp:positionV relativeFrom="page">
+                  <wp:posOffset>4069080</wp:posOffset>
+                </wp:positionV>
+                <wp:extent cx="807720" cy="274320"/>
+                <wp:effectExtent l="0" t="0" r="11430" b="11430"/>
+                <wp:wrapSquare wrapText="bothSides"/>
+                <wp:docPr id="1592793255" name="Cuadro de texto 2"/>
+                <wp:cNvGraphicFramePr>
+                  <a:graphicFrameLocks xmlns:a="http://schemas.openxmlformats.org/drawingml/2006/main"/>
+                </wp:cNvGraphicFramePr>
+                <a:graphic xmlns:a="http://schemas.openxmlformats.org/drawingml/2006/main">
+                  <a:graphicData uri="http://schemas.microsoft.com/office/word/2010/wordprocessingShape">
+                    <wps:wsp>
+                      <wps:cNvSpPr txBox="1">
+                        <a:spLocks noChangeArrowheads="1"/>
+                      </wps:cNvSpPr>
+                      <wps:spPr bwMode="auto">
+                        <a:xfrm>
+                          <a:off x="0" y="0"/>
+                          <a:ext cx="807720" cy="274320"/>
+                        </a:xfrm>
+                        <a:prstGeom prst="rect">
+                          <a:avLst/>
+                        </a:prstGeom>
+                        <a:solidFill>
+                          <a:srgbClr val="FFFFFF"/>
+                        </a:solidFill>
+                        <a:ln w="9525">
+                          <a:solidFill>
+                            <a:sysClr val="window" lastClr="FFFFFF"/>
+                          </a:solidFill>
+                          <a:miter lim="800000"/>
+                          <a:headEnd/>
+                          <a:tailEnd/>
+                        </a:ln>
+                      </wps:spPr>
+                      <wps:txbx>
+                        <w:txbxContent>
+                          <w:p>
+                            <w:r>
+                              <w:t xml:space="preserve">x8   </w:t>
+                            </w:r>
+                            <w:r>
+                              <w:t>1,-1</w:t>
+                            </w:r>
+                          </w:p>
+                        </w:txbxContent>
+                      </wps:txbx>
+                      <wps:bodyPr rot="0" vert="horz" wrap="square" lIns="91440" tIns="45720" rIns="91440" bIns="45720" anchor="t" anchorCtr="0">
+                        <a:noAutofit/>
+                      </wps:bodyPr>
+                    </wps:wsp>
+                  </a:graphicData>
+                </a:graphic>
+                <wp14:sizeRelH relativeFrom="margin">
+                  <wp14:pctWidth>0</wp14:pctWidth>
+                </wp14:sizeRelH>
+                <wp14:sizeRelV relativeFrom="margin">
+                  <wp14:pctHeight>0</wp14:pctHeight>
+                </wp14:sizeRelV>
+              </wp:anchor>
+            </w:drawing>
+          </mc:Choice>
+          <mc:Fallback>
+            <w:pict>
+              <v:shape w14:anchorId="00E7374A" id="_x0000_s1035" type="#_x0000_t202" style="position:absolute;margin-left:269.95pt;margin-top:320.4pt;width:63.6pt;height:21.6pt;z-index:251685888;visibility:visible;mso-wrap-style:square;mso-width-percent:0;mso-height-percent:0;mso-wrap-distance-left:9pt;mso-wrap-distance-top:3.6pt;mso-wrap-distance-right:9pt;mso-wrap-distance-bottom:3.6pt;mso-position-horizontal:absolute;mso-position-horizontal-relative:margin;mso-position-vertical:absolute;mso-position-vertical-relative:page;mso-width-percent:0;mso-height-percent:0;mso-width-relative:margin;mso-height-relative:margin;v-text-anchor:top" o:gfxdata="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" strokecolor="window">
+                <v:textbox>
+                  <w:txbxContent>
+                    <w:p>
+                      <w:r>
+                        <w:t xml:space="preserve">x8   </w:t>
+                      </w:r>
+                      <w:r>
+                        <w:t>1,-1</w:t>
+                      </w:r>
+                    </w:p>
+                  </w:txbxContent>
+                </v:textbox>
+                <w10:wrap type="square" anchorx="margin" anchory="page"/>
+              </v:shape>
+            </w:pict>
+          </mc:Fallback>
+        </mc:AlternateContent>
+      </w:r>
+      <w:r>
+        <w:rPr>
+          <w:noProof/>
+        </w:rPr>
+        <mc:AlternateContent>
+          <mc:Choice Requires="wps">
+            <w:drawing>
+              <wp:anchor distT="45720" distB="45720" distL="114300" distR="114300" simplePos="0" relativeHeight="251683840" behindDoc="0" locked="0" layoutInCell="1" allowOverlap="1" wp14:anchorId="64E9419C" wp14:editId="230C8F56">
+                <wp:simplePos x="0" y="0"/>
+                <wp:positionH relativeFrom="margin">
+                  <wp:posOffset>3481705</wp:posOffset>
+                </wp:positionH>
+                <wp:positionV relativeFrom="page">
+                  <wp:posOffset>3116580</wp:posOffset>
+                </wp:positionV>
+                <wp:extent cx="678180" cy="274320"/>
+                <wp:effectExtent l="0" t="0" r="26670" b="11430"/>
+                <wp:wrapSquare wrapText="bothSides"/>
+                <wp:docPr id="1273005565" name="Cuadro de texto 2"/>
+                <wp:cNvGraphicFramePr>
+                  <a:graphicFrameLocks xmlns:a="http://schemas.openxmlformats.org/drawingml/2006/main"/>
+                </wp:cNvGraphicFramePr>
+                <a:graphic xmlns:a="http://schemas.openxmlformats.org/drawingml/2006/main">
+                  <a:graphicData uri="http://schemas.microsoft.com/office/word/2010/wordprocessingShape">
+                    <wps:wsp>
+                      <wps:cNvSpPr txBox="1">
+                        <a:spLocks noChangeArrowheads="1"/>
+                      </wps:cNvSpPr>
+                      <wps:spPr bwMode="auto">
+                        <a:xfrm>
+                          <a:off x="0" y="0"/>
+                          <a:ext cx="678180" cy="274320"/>
+                        </a:xfrm>
+                        <a:prstGeom prst="rect">
+                          <a:avLst/>
+                        </a:prstGeom>
+                        <a:solidFill>
+                          <a:srgbClr val="FFFFFF"/>
+                        </a:solidFill>
+                        <a:ln w="9525">
+                          <a:solidFill>
+                            <a:sysClr val="window" lastClr="FFFFFF"/>
+                          </a:solidFill>
+                          <a:miter lim="800000"/>
+                          <a:headEnd/>
+                          <a:tailEnd/>
+                        </a:ln>
+                      </wps:spPr>
+                      <wps:txbx>
+                        <w:txbxContent>
+                          <w:p>
+                            <w:r>
+                              <w:t>x7</w:t>
+                            </w:r>
+                            <w:r>
+                              <w:t xml:space="preserve">   </w:t>
+                            </w:r>
+                            <w:r>
+                              <w:t>2,-2</w:t>
+                            </w:r>
+                          </w:p>
+                        </w:txbxContent>
+                      </wps:txbx>
+                      <wps:bodyPr rot="0" vert="horz" wrap="square" lIns="91440" tIns="45720" rIns="91440" bIns="45720" anchor="t" anchorCtr="0">
+                        <a:noAutofit/>
+                      </wps:bodyPr>
+                    </wps:wsp>
+                  </a:graphicData>
+                </a:graphic>
+                <wp14:sizeRelH relativeFrom="margin">
+                  <wp14:pctWidth>0</wp14:pctWidth>
+                </wp14:sizeRelH>
+                <wp14:sizeRelV relativeFrom="margin">
+                  <wp14:pctHeight>0</wp14:pctHeight>
+                </wp14:sizeRelV>
+              </wp:anchor>
+            </w:drawing>
+          </mc:Choice>
+          <mc:Fallback>
+            <w:pict>
+              <v:shape w14:anchorId="64E9419C" id="_x0000_s1036" type="#_x0000_t202" style="position:absolute;margin-left:274.15pt;margin-top:245.4pt;width:53.4pt;height:21.6pt;z-index:251683840;visibility:visible;mso-wrap-style:square;mso-width-percent:0;mso-height-percent:0;mso-wrap-distance-left:9pt;mso-wrap-distance-top:3.6pt;mso-wrap-distance-right:9pt;mso-wrap-distance-bottom:3.6pt;mso-position-horizontal:absolute;mso-position-horizontal-relative:margin;mso-position-vertical:absolute;mso-position-vertical-relative:page;mso-width-percent:0;mso-height-percent:0;mso-width-relative:margin;mso-height-relative:margin;v-text-anchor:top" o:gfxdata="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" strokecolor="window">
+                <v:textbox>
+                  <w:txbxContent>
+                    <w:p>
+                      <w:r>
+                        <w:t>x7</w:t>
+                      </w:r>
+                      <w:r>
+                        <w:t xml:space="preserve">   </w:t>
+                      </w:r>
+                      <w:r>
+                        <w:t>2,-2</w:t>
+                      </w:r>
+                    </w:p>
+                  </w:txbxContent>
+                </v:textbox>
+                <w10:wrap type="square" anchorx="margin" anchory="page"/>
+              </v:shape>
+            </w:pict>
+          </mc:Fallback>
+        </mc:AlternateContent>
+      </w:r>
+      <w:r>
+        <w:rPr>
+          <w:noProof/>
+        </w:rPr>
+        <mc:AlternateContent>
+          <mc:Choice Requires="wps">
+            <w:drawing>
+              <wp:anchor distT="45720" distB="45720" distL="114300" distR="114300" simplePos="0" relativeHeight="251681792" behindDoc="0" locked="0" layoutInCell="1" allowOverlap="1" wp14:anchorId="7845D067" wp14:editId="51765DE3">
+                <wp:simplePos x="0" y="0"/>
+                <wp:positionH relativeFrom="margin">
+                  <wp:posOffset>1927225</wp:posOffset>
+                </wp:positionH>
+                <wp:positionV relativeFrom="page">
+                  <wp:posOffset>6156960</wp:posOffset>
+                </wp:positionV>
+                <wp:extent cx="693420" cy="274320"/>
+                <wp:effectExtent l="0" t="0" r="11430" b="11430"/>
+                <wp:wrapSquare wrapText="bothSides"/>
+                <wp:docPr id="1222554824" name="Cuadro de texto 2"/>
+                <wp:cNvGraphicFramePr>
+                  <a:graphicFrameLocks xmlns:a="http://schemas.openxmlformats.org/drawingml/2006/main"/>
+                </wp:cNvGraphicFramePr>
+                <a:graphic xmlns:a="http://schemas.openxmlformats.org/drawingml/2006/main">
+                  <a:graphicData uri="http://schemas.microsoft.com/office/word/2010/wordprocessingShape">
+                    <wps:wsp>
+                      <wps:cNvSpPr txBox="1">
+                        <a:spLocks noChangeArrowheads="1"/>
+                      </wps:cNvSpPr>
+                      <wps:spPr bwMode="auto">
+                        <a:xfrm>
+                          <a:off x="0" y="0"/>
+                          <a:ext cx="693420" cy="274320"/>
+                        </a:xfrm>
+                        <a:prstGeom prst="rect">
+                          <a:avLst/>
+                        </a:prstGeom>
+                        <a:solidFill>
+                          <a:srgbClr val="FFFFFF"/>
+                        </a:solidFill>
+                        <a:ln w="9525">
+                          <a:solidFill>
+                            <a:sysClr val="window" lastClr="FFFFFF"/>
+                          </a:solidFill>
+                          <a:miter lim="800000"/>
+                          <a:headEnd/>
+                          <a:tailEnd/>
+                        </a:ln>
+                      </wps:spPr>
+                      <wps:txbx>
+                        <w:txbxContent>
+                          <w:p>
+                            <w:r>
+                              <w:t>x</w:t>
+                            </w:r>
+                            <w:r>
+                              <w:t xml:space="preserve">6   </w:t>
+                            </w:r>
+                            <w:r>
+                              <w:t>-1,1</w:t>
+                            </w:r>
+                          </w:p>
+                        </w:txbxContent>
+                      </wps:txbx>
+                      <wps:bodyPr rot="0" vert="horz" wrap="square" lIns="91440" tIns="45720" rIns="91440" bIns="45720" anchor="t" anchorCtr="0">
+                        <a:noAutofit/>
+                      </wps:bodyPr>
+                    </wps:wsp>
+                  </a:graphicData>
+                </a:graphic>
+                <wp14:sizeRelH relativeFrom="margin">
+                  <wp14:pctWidth>0</wp14:pctWidth>
+                </wp14:sizeRelH>
+                <wp14:sizeRelV relativeFrom="margin">
+                  <wp14:pctHeight>0</wp14:pctHeight>
+                </wp14:sizeRelV>
+              </wp:anchor>
+            </w:drawing>
+          </mc:Choice>
+          <mc:Fallback>
+            <w:pict>
+              <v:shape w14:anchorId="7845D067" id="_x0000_s1037" type="#_x0000_t202" style="position:absolute;margin-left:151.75pt;margin-top:484.8pt;width:54.6pt;height:21.6pt;z-index:251681792;visibility:visible;mso-wrap-style:square;mso-width-percent:0;mso-height-percent:0;mso-wrap-distance-left:9pt;mso-wrap-distance-top:3.6pt;mso-wrap-distance-right:9pt;mso-wrap-distance-bottom:3.6pt;mso-position-horizontal:absolute;mso-position-horizontal-relative:margin;mso-position-vertical:absolute;mso-position-vertical-relative:page;mso-width-percent:0;mso-height-percent:0;mso-width-relative:margin;mso-height-relative:margin;v-text-anchor:top" o:gfxdata="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" strokecolor="window">
+                <v:textbox>
+                  <w:txbxContent>
+                    <w:p>
+                      <w:r>
+                        <w:t>x</w:t>
+                      </w:r>
+                      <w:r>
+                        <w:t xml:space="preserve">6   </w:t>
+                      </w:r>
+                      <w:r>
+                        <w:t>-1,1</w:t>
+                      </w:r>
+                    </w:p>
+                  </w:txbxContent>
+                </v:textbox>
+                <w10:wrap type="square" anchorx="margin" anchory="page"/>
+              </v:shape>
+            </w:pict>
+          </mc:Fallback>
+        </mc:AlternateContent>
+      </w:r>
+      <w:r>
+        <w:rPr>
+          <w:noProof/>
+        </w:rPr>
+        <mc:AlternateContent>
+          <mc:Choice Requires="wps">
+            <w:drawing>
+              <wp:anchor distT="45720" distB="45720" distL="114300" distR="114300" simplePos="0" relativeHeight="251679744" behindDoc="0" locked="0" layoutInCell="1" allowOverlap="1" wp14:anchorId="46D26E0E" wp14:editId="67E72887">
+                <wp:simplePos x="0" y="0"/>
+                <wp:positionH relativeFrom="margin">
+                  <wp:posOffset>1721485</wp:posOffset>
+                </wp:positionH>
+                <wp:positionV relativeFrom="page">
+                  <wp:posOffset>4511040</wp:posOffset>
+                </wp:positionV>
+                <wp:extent cx="777240" cy="274320"/>
+                <wp:effectExtent l="0" t="0" r="22860" b="11430"/>
+                <wp:wrapSquare wrapText="bothSides"/>
+                <wp:docPr id="165797596" name="Cuadro de texto 2"/>
+                <wp:cNvGraphicFramePr>
+                  <a:graphicFrameLocks xmlns:a="http://schemas.openxmlformats.org/drawingml/2006/main"/>
+                </wp:cNvGraphicFramePr>
+                <a:graphic xmlns:a="http://schemas.openxmlformats.org/drawingml/2006/main">
+                  <a:graphicData uri="http://schemas.microsoft.com/office/word/2010/wordprocessingShape">
+                    <wps:wsp>
+                      <wps:cNvSpPr txBox="1">
+                        <a:spLocks noChangeArrowheads="1"/>
+                      </wps:cNvSpPr>
+                      <wps:spPr bwMode="auto">
+                        <a:xfrm>
+                          <a:off x="0" y="0"/>
+                          <a:ext cx="777240" cy="274320"/>
+                        </a:xfrm>
+                        <a:prstGeom prst="rect">
+                          <a:avLst/>
+                        </a:prstGeom>
+                        <a:solidFill>
+                          <a:srgbClr val="FFFFFF"/>
+                        </a:solidFill>
+                        <a:ln w="9525">
+                          <a:solidFill>
+                            <a:sysClr val="window" lastClr="FFFFFF"/>
+                          </a:solidFill>
+                          <a:miter lim="800000"/>
+                          <a:headEnd/>
+                          <a:tailEnd/>
+                        </a:ln>
+                      </wps:spPr>
+                      <wps:txbx>
+                        <w:txbxContent>
+                          <w:p>
+                            <w:r>
+                              <w:t>x</w:t>
+                            </w:r>
+                            <w:r>
+                              <w:t xml:space="preserve">4   </w:t>
+                            </w:r>
+                            <w:r>
+                              <w:t>1,-1</w:t>
+                            </w:r>
+                          </w:p>
+                        </w:txbxContent>
+                      </wps:txbx>
+                      <wps:bodyPr rot="0" vert="horz" wrap="square" lIns="91440" tIns="45720" rIns="91440" bIns="45720" anchor="t" anchorCtr="0">
+                        <a:noAutofit/>
+                      </wps:bodyPr>
+                    </wps:wsp>
+                  </a:graphicData>
+                </a:graphic>
+                <wp14:sizeRelH relativeFrom="margin">
+                  <wp14:pctWidth>0</wp14:pctWidth>
+                </wp14:sizeRelH>
+                <wp14:sizeRelV relativeFrom="margin">
+                  <wp14:pctHeight>0</wp14:pctHeight>
+                </wp14:sizeRelV>
+              </wp:anchor>
+            </w:drawing>
+          </mc:Choice>
+          <mc:Fallback>
+            <w:pict>
+              <v:shape w14:anchorId="46D26E0E" id="_x0000_s1038" type="#_x0000_t202" style="position:absolute;margin-left:135.55pt;margin-top:355.2pt;width:61.2pt;height:21.6pt;z-index:251679744;visibility:visible;mso-wrap-style:square;mso-width-percent:0;mso-height-percent:0;mso-wrap-distance-left:9pt;mso-wrap-distance-top:3.6pt;mso-wrap-distance-right:9pt;mso-wrap-distance-bottom:3.6pt;mso-position-horizontal:absolute;mso-position-horizontal-relative:margin;mso-position-vertical:absolute;mso-position-vertical-relative:page;mso-width-percent:0;mso-height-percent:0;mso-width-relative:margin;mso-height-relative:margin;v-text-anchor:top" o:gfxdata="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" strokecolor="window">
+                <v:textbox>
+                  <w:txbxContent>
+                    <w:p>
+                      <w:r>
+                        <w:t>x</w:t>
+                      </w:r>
+                      <w:r>
+                        <w:t xml:space="preserve">4   </w:t>
+                      </w:r>
+                      <w:r>
+                        <w:t>1,-1</w:t>
+                      </w:r>
+                    </w:p>
+                  </w:txbxContent>
+                </v:textbox>
+                <w10:wrap type="square" anchorx="margin" anchory="page"/>
+              </v:shape>
+            </w:pict>
+          </mc:Fallback>
+        </mc:AlternateContent>
+      </w:r>
       <w:r>
         <w:rPr>
           <w:noProof/>
@@ -133,7 +1379,7 @@
                         <w:txbxContent>
                           <w:p>
                             <w:r>
-                              <w:t>J</w:t>
+                              <w:t>g</w:t>
                             </w:r>
                           </w:p>
                         </w:txbxContent>
@@ -155,16 +1401,12 @@
           </mc:Choice>
           <mc:Fallback>
             <w:pict>
-              <v:shapetype w14:anchorId="6EBE8DD5" id="_x0000_t202" coordsize="21600,21600" o:spt="202" path="m,l,21600r21600,l21600,xe">
-                <v:stroke joinstyle="miter"/>
-                <v:path gradientshapeok="t" o:connecttype="rect"/>
-              </v:shapetype>
-              <v:shape id="Cuadro de texto 2" o:spid="_x0000_s1026" type="#_x0000_t202" style="position:absolute;margin-left:218.35pt;margin-top:247.8pt;width:15.6pt;height:22.2pt;z-index:251696128;visibility:visible;mso-wrap-style:square;mso-width-percent:0;mso-height-percent:0;mso-wrap-distance-left:9pt;mso-wrap-distance-top:3.6pt;mso-wrap-distance-right:9pt;mso-wrap-distance-bottom:3.6pt;mso-position-horizontal:absolute;mso-position-horizontal-relative:margin;mso-position-vertical:absolute;mso-position-vertical-relative:page;mso-width-percent:0;mso-height-percent:0;mso-width-relative:margin;mso-height-relative:margin;v-text-anchor:top" o:gfxdata="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" strokecolor="window">
+              <v:shape w14:anchorId="6EBE8DD5" id="_x0000_s1039" type="#_x0000_t202" style="position:absolute;margin-left:218.35pt;margin-top:247.8pt;width:15.6pt;height:22.2pt;z-index:251696128;visibility:visible;mso-wrap-style:square;mso-width-percent:0;mso-height-percent:0;mso-wrap-distance-left:9pt;mso-wrap-distance-top:3.6pt;mso-wrap-distance-right:9pt;mso-wrap-distance-bottom:3.6pt;mso-position-horizontal:absolute;mso-position-horizontal-relative:margin;mso-position-vertical:absolute;mso-position-vertical-relative:page;mso-width-percent:0;mso-height-percent:0;mso-width-relative:margin;mso-height-relative:margin;v-text-anchor:top" o:gfxdata="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" strokecolor="window">
                 <v:textbox>
                   <w:txbxContent>
                     <w:p>
                       <w:r>
-                        <w:t>J</w:t>
+                        <w:t>g</w:t>
                       </w:r>
                     </w:p>
                   </w:txbxContent>
@@ -227,7 +1469,7 @@
                         <w:txbxContent>
                           <w:p>
                             <w:r>
-                              <w:t>A</w:t>
+                              <w:t>e</w:t>
                             </w:r>
                           </w:p>
                         </w:txbxContent>
@@ -249,12 +1491,12 @@
           </mc:Choice>
           <mc:Fallback>
             <w:pict>
-              <v:shape w14:anchorId="182ED12A" id="_x0000_s1027" type="#_x0000_t202" style="position:absolute;margin-left:119.95pt;margin-top:414.6pt;width:21pt;height:20.4pt;z-index:251653114;visibility:visible;mso-wrap-style:square;mso-width-percent:0;mso-height-percent:0;mso-wrap-distance-left:9pt;mso-wrap-distance-top:3.6pt;mso-wrap-distance-right:9pt;mso-wrap-distance-bottom:3.6pt;mso-position-horizontal:absolute;mso-position-horizontal-relative:margin;mso-position-vertical:absolute;mso-position-vertical-relative:page;mso-width-percent:0;mso-height-percent:0;mso-width-relative:margin;mso-height-relative:margin;v-text-anchor:top" o:gfxdata="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" strokecolor="window">
+              <v:shape w14:anchorId="182ED12A" id="_x0000_s1040" type="#_x0000_t202" style="position:absolute;margin-left:119.95pt;margin-top:414.6pt;width:21pt;height:20.4pt;z-index:251653114;visibility:visible;mso-wrap-style:square;mso-width-percent:0;mso-height-percent:0;mso-wrap-distance-left:9pt;mso-wrap-distance-top:3.6pt;mso-wrap-distance-right:9pt;mso-wrap-distance-bottom:3.6pt;mso-position-horizontal:absolute;mso-position-horizontal-relative:margin;mso-position-vertical:absolute;mso-position-vertical-relative:page;mso-width-percent:0;mso-height-percent:0;mso-width-relative:margin;mso-height-relative:margin;v-text-anchor:top" o:gfxdata="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" strokecolor="window">
                 <v:textbox>
                   <w:txbxContent>
                     <w:p>
                       <w:r>
-                        <w:t>A</w:t>
+                        <w:t>e</w:t>
                       </w:r>
                     </w:p>
                   </w:txbxContent>
@@ -317,7 +1559,7 @@
                         <w:txbxContent>
                           <w:p>
                             <w:r>
-                              <w:t>A</w:t>
+                              <w:t>c</w:t>
                             </w:r>
                           </w:p>
                         </w:txbxContent>
@@ -339,12 +1581,12 @@
           </mc:Choice>
           <mc:Fallback>
             <w:pict>
-              <v:shape w14:anchorId="7A155C1F" id="_x0000_s1028" type="#_x0000_t202" style="position:absolute;margin-left:118.15pt;margin-top:291.6pt;width:22.8pt;height:19.8pt;z-index:251673600;visibility:visible;mso-wrap-style:square;mso-width-percent:0;mso-height-percent:0;mso-wrap-distance-left:9pt;mso-wrap-distance-top:3.6pt;mso-wrap-distance-right:9pt;mso-wrap-distance-bottom:3.6pt;mso-position-horizontal:absolute;mso-position-horizontal-relative:margin;mso-position-vertical:absolute;mso-position-vertical-relative:page;mso-width-percent:0;mso-height-percent:0;mso-width-relative:margin;mso-height-relative:margin;v-text-anchor:top" o:gfxdata="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" strokecolor="window">
+              <v:shape w14:anchorId="7A155C1F" id="_x0000_s1041" type="#_x0000_t202" style="position:absolute;margin-left:118.15pt;margin-top:291.6pt;width:22.8pt;height:19.8pt;z-index:251673600;visibility:visible;mso-wrap-style:square;mso-width-percent:0;mso-height-percent:0;mso-wrap-distance-left:9pt;mso-wrap-distance-top:3.6pt;mso-wrap-distance-right:9pt;mso-wrap-distance-bottom:3.6pt;mso-position-horizontal:absolute;mso-position-horizontal-relative:margin;mso-position-vertical:absolute;mso-position-vertical-relative:page;mso-width-percent:0;mso-height-percent:0;mso-width-relative:margin;mso-height-relative:margin;v-text-anchor:top" o:gfxdata="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" strokecolor="window">
                 <v:textbox>
                   <w:txbxContent>
                     <w:p>
                       <w:r>
-                        <w:t>A</w:t>
+                        <w:t>c</w:t>
                       </w:r>
                     </w:p>
                   </w:txbxContent>
@@ -407,7 +1649,7 @@
                         <w:txbxContent>
                           <w:p>
                             <w:r>
-                              <w:t>J</w:t>
+                              <w:t>g</w:t>
                             </w:r>
                           </w:p>
                         </w:txbxContent>
@@ -429,12 +1671,12 @@
           </mc:Choice>
           <mc:Fallback>
             <w:pict>
-              <v:shape w14:anchorId="004F05FE" id="_x0000_s1029" type="#_x0000_t202" style="position:absolute;margin-left:216.55pt;margin-top:372.6pt;width:16.2pt;height:21.6pt;z-index:251698176;visibility:visible;mso-wrap-style:square;mso-width-percent:0;mso-height-percent:0;mso-wrap-distance-left:9pt;mso-wrap-distance-top:3.6pt;mso-wrap-distance-right:9pt;mso-wrap-distance-bottom:3.6pt;mso-position-horizontal:absolute;mso-position-horizontal-relative:margin;mso-position-vertical:absolute;mso-position-vertical-relative:page;mso-width-percent:0;mso-height-percent:0;mso-width-relative:margin;mso-height-relative:margin;v-text-anchor:top" o:gfxdata="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" strokecolor="window">
+              <v:shape w14:anchorId="004F05FE" id="_x0000_s1042" type="#_x0000_t202" style="position:absolute;margin-left:216.55pt;margin-top:372.6pt;width:16.2pt;height:21.6pt;z-index:251698176;visibility:visible;mso-wrap-style:square;mso-width-percent:0;mso-height-percent:0;mso-wrap-distance-left:9pt;mso-wrap-distance-top:3.6pt;mso-wrap-distance-right:9pt;mso-wrap-distance-bottom:3.6pt;mso-position-horizontal:absolute;mso-position-horizontal-relative:margin;mso-position-vertical:absolute;mso-position-vertical-relative:page;mso-width-percent:0;mso-height-percent:0;mso-width-relative:margin;mso-height-relative:margin;v-text-anchor:top" o:gfxdata="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" strokecolor="window">
                 <v:textbox>
                   <w:txbxContent>
                     <w:p>
                       <w:r>
-                        <w:t>J</w:t>
+                        <w:t>g</w:t>
                       </w:r>
                     </w:p>
                   </w:txbxContent>
@@ -497,7 +1739,7 @@
                         <w:txbxContent>
                           <w:p>
                             <w:r>
-                              <w:t>P</w:t>
+                              <w:t>h</w:t>
                             </w:r>
                           </w:p>
                         </w:txbxContent>
@@ -519,12 +1761,12 @@
           </mc:Choice>
           <mc:Fallback>
             <w:pict>
-              <v:shape w14:anchorId="24884DA7" id="_x0000_s1030" type="#_x0000_t202" style="position:absolute;margin-left:244.75pt;margin-top:414pt;width:19.2pt;height:21.6pt;z-index:251694080;visibility:visible;mso-wrap-style:square;mso-width-percent:0;mso-height-percent:0;mso-wrap-distance-left:9pt;mso-wrap-distance-top:3.6pt;mso-wrap-distance-right:9pt;mso-wrap-distance-bottom:3.6pt;mso-position-horizontal:absolute;mso-position-horizontal-relative:margin;mso-position-vertical:absolute;mso-position-vertical-relative:page;mso-width-percent:0;mso-height-percent:0;mso-width-relative:margin;mso-height-relative:margin;v-text-anchor:top" o:gfxdata="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" strokecolor="window">
+              <v:shape w14:anchorId="24884DA7" id="_x0000_s1043" type="#_x0000_t202" style="position:absolute;margin-left:244.75pt;margin-top:414pt;width:19.2pt;height:21.6pt;z-index:251694080;visibility:visible;mso-wrap-style:square;mso-width-percent:0;mso-height-percent:0;mso-wrap-distance-left:9pt;mso-wrap-distance-top:3.6pt;mso-wrap-distance-right:9pt;mso-wrap-distance-bottom:3.6pt;mso-position-horizontal:absolute;mso-position-horizontal-relative:margin;mso-position-vertical:absolute;mso-position-vertical-relative:page;mso-width-percent:0;mso-height-percent:0;mso-width-relative:margin;mso-height-relative:margin;v-text-anchor:top" o:gfxdata="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" strokecolor="window">
                 <v:textbox>
                   <w:txbxContent>
                     <w:p>
                       <w:r>
-                        <w:t>P</w:t>
+                        <w:t>h</w:t>
                       </w:r>
                     </w:p>
                   </w:txbxContent>
@@ -542,7 +1784,7 @@
         <mc:AlternateContent>
           <mc:Choice Requires="wps">
             <w:drawing>
-              <wp:anchor distT="45720" distB="45720" distL="114300" distR="114300" simplePos="0" relativeHeight="251692032" behindDoc="0" locked="0" layoutInCell="1" allowOverlap="1" wp14:anchorId="78690413" wp14:editId="0A2FB932">
+              <wp:anchor distT="45720" distB="45720" distL="114300" distR="114300" simplePos="0" relativeHeight="251692032" behindDoc="0" locked="0" layoutInCell="1" allowOverlap="1" wp14:anchorId="78690413" wp14:editId="335B22E7">
                 <wp:simplePos x="0" y="0"/>
                 <wp:positionH relativeFrom="margin">
                   <wp:posOffset>2978785</wp:posOffset>
@@ -587,7 +1829,7 @@
                         <w:txbxContent>
                           <w:p>
                             <w:r>
-                              <w:t>P</w:t>
+                              <w:t>h</w:t>
                             </w:r>
                           </w:p>
                         </w:txbxContent>
@@ -609,12 +1851,12 @@
           </mc:Choice>
           <mc:Fallback>
             <w:pict>
-              <v:shape w14:anchorId="78690413" id="_x0000_s1031" type="#_x0000_t202" style="position:absolute;margin-left:234.55pt;margin-top:292.2pt;width:33pt;height:20.4pt;z-index:251692032;visibility:visible;mso-wrap-style:square;mso-width-percent:0;mso-height-percent:0;mso-wrap-distance-left:9pt;mso-wrap-distance-top:3.6pt;mso-wrap-distance-right:9pt;mso-wrap-distance-bottom:3.6pt;mso-position-horizontal:absolute;mso-position-horizontal-relative:margin;mso-position-vertical:absolute;mso-position-vertical-relative:page;mso-width-percent:0;mso-height-percent:0;mso-width-relative:margin;mso-height-relative:margin;v-text-anchor:top" o:gfxdata="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" strokecolor="window">
+              <v:shape w14:anchorId="78690413" id="_x0000_s1044" type="#_x0000_t202" style="position:absolute;margin-left:234.55pt;margin-top:292.2pt;width:33pt;height:20.4pt;z-index:251692032;visibility:visible;mso-wrap-style:square;mso-width-percent:0;mso-height-percent:0;mso-wrap-distance-left:9pt;mso-wrap-distance-top:3.6pt;mso-wrap-distance-right:9pt;mso-wrap-distance-bottom:3.6pt;mso-position-horizontal:absolute;mso-position-horizontal-relative:margin;mso-position-vertical:absolute;mso-position-vertical-relative:page;mso-width-percent:0;mso-height-percent:0;mso-width-relative:margin;mso-height-relative:margin;v-text-anchor:top" o:gfxdata="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" strokecolor="window">
                 <v:textbox>
                   <w:txbxContent>
                     <w:p>
                       <w:r>
-                        <w:t>P</w:t>
+                        <w:t>h</w:t>
                       </w:r>
                     </w:p>
                   </w:txbxContent>
@@ -632,199 +1874,7 @@
         <mc:AlternateContent>
           <mc:Choice Requires="wps">
             <w:drawing>
-              <wp:anchor distT="45720" distB="45720" distL="114300" distR="114300" simplePos="0" relativeHeight="251689984" behindDoc="0" locked="0" layoutInCell="1" allowOverlap="1" wp14:anchorId="25EED08B" wp14:editId="0C4B0619">
-                <wp:simplePos x="0" y="0"/>
-                <wp:positionH relativeFrom="margin">
-                  <wp:posOffset>3512820</wp:posOffset>
-                </wp:positionH>
-                <wp:positionV relativeFrom="page">
-                  <wp:posOffset>5568315</wp:posOffset>
-                </wp:positionV>
-                <wp:extent cx="419100" cy="274320"/>
-                <wp:effectExtent l="0" t="0" r="19050" b="11430"/>
-                <wp:wrapSquare wrapText="bothSides"/>
-                <wp:docPr id="356512019" name="Cuadro de texto 2"/>
-                <wp:cNvGraphicFramePr>
-                  <a:graphicFrameLocks xmlns:a="http://schemas.openxmlformats.org/drawingml/2006/main"/>
-                </wp:cNvGraphicFramePr>
-                <a:graphic xmlns:a="http://schemas.openxmlformats.org/drawingml/2006/main">
-                  <a:graphicData uri="http://schemas.microsoft.com/office/word/2010/wordprocessingShape">
-                    <wps:wsp>
-                      <wps:cNvSpPr txBox="1">
-                        <a:spLocks noChangeArrowheads="1"/>
-                      </wps:cNvSpPr>
-                      <wps:spPr bwMode="auto">
-                        <a:xfrm>
-                          <a:off x="0" y="0"/>
-                          <a:ext cx="419100" cy="274320"/>
-                        </a:xfrm>
-                        <a:prstGeom prst="rect">
-                          <a:avLst/>
-                        </a:prstGeom>
-                        <a:solidFill>
-                          <a:srgbClr val="FFFFFF"/>
-                        </a:solidFill>
-                        <a:ln w="9525">
-                          <a:solidFill>
-                            <a:sysClr val="window" lastClr="FFFFFF"/>
-                          </a:solidFill>
-                          <a:miter lim="800000"/>
-                          <a:headEnd/>
-                          <a:tailEnd/>
-                        </a:ln>
-                      </wps:spPr>
-                      <wps:txbx>
-                        <w:txbxContent>
-                          <w:p>
-                            <w:r>
-                              <w:t>-1,1</w:t>
-                            </w:r>
-                          </w:p>
-                        </w:txbxContent>
-                      </wps:txbx>
-                      <wps:bodyPr rot="0" vert="horz" wrap="square" lIns="91440" tIns="45720" rIns="91440" bIns="45720" anchor="t" anchorCtr="0">
-                        <a:noAutofit/>
-                      </wps:bodyPr>
-                    </wps:wsp>
-                  </a:graphicData>
-                </a:graphic>
-                <wp14:sizeRelH relativeFrom="margin">
-                  <wp14:pctWidth>0</wp14:pctWidth>
-                </wp14:sizeRelH>
-                <wp14:sizeRelV relativeFrom="margin">
-                  <wp14:pctHeight>0</wp14:pctHeight>
-                </wp14:sizeRelV>
-              </wp:anchor>
-            </w:drawing>
-          </mc:Choice>
-          <mc:Fallback>
-            <w:pict>
-              <v:shape w14:anchorId="25EED08B" id="_x0000_s1032" type="#_x0000_t202" style="position:absolute;margin-left:276.6pt;margin-top:438.45pt;width:33pt;height:21.6pt;z-index:251689984;visibility:visible;mso-wrap-style:square;mso-width-percent:0;mso-height-percent:0;mso-wrap-distance-left:9pt;mso-wrap-distance-top:3.6pt;mso-wrap-distance-right:9pt;mso-wrap-distance-bottom:3.6pt;mso-position-horizontal:absolute;mso-position-horizontal-relative:margin;mso-position-vertical:absolute;mso-position-vertical-relative:page;mso-width-percent:0;mso-height-percent:0;mso-width-relative:margin;mso-height-relative:margin;v-text-anchor:top" o:gfxdata="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" strokecolor="window">
-                <v:textbox>
-                  <w:txbxContent>
-                    <w:p>
-                      <w:r>
-                        <w:t>-</w:t>
-                      </w:r>
-                      <w:r>
-                        <w:t>1,1</w:t>
-                      </w:r>
-                    </w:p>
-                  </w:txbxContent>
-                </v:textbox>
-                <w10:wrap type="square" anchorx="margin" anchory="page"/>
-              </v:shape>
-            </w:pict>
-          </mc:Fallback>
-        </mc:AlternateContent>
-      </w:r>
-      <w:r>
-        <w:rPr>
-          <w:noProof/>
-        </w:rPr>
-        <mc:AlternateContent>
-          <mc:Choice Requires="wps">
-            <w:drawing>
-              <wp:anchor distT="45720" distB="45720" distL="114300" distR="114300" simplePos="0" relativeHeight="251687936" behindDoc="0" locked="0" layoutInCell="1" allowOverlap="1" wp14:anchorId="447E7551" wp14:editId="09B8D236">
-                <wp:simplePos x="0" y="0"/>
-                <wp:positionH relativeFrom="margin">
-                  <wp:posOffset>3481705</wp:posOffset>
-                </wp:positionH>
-                <wp:positionV relativeFrom="page">
-                  <wp:posOffset>4693920</wp:posOffset>
-                </wp:positionV>
-                <wp:extent cx="563880" cy="274320"/>
-                <wp:effectExtent l="0" t="0" r="26670" b="11430"/>
-                <wp:wrapSquare wrapText="bothSides"/>
-                <wp:docPr id="796076846" name="Cuadro de texto 2"/>
-                <wp:cNvGraphicFramePr>
-                  <a:graphicFrameLocks xmlns:a="http://schemas.openxmlformats.org/drawingml/2006/main"/>
-                </wp:cNvGraphicFramePr>
-                <a:graphic xmlns:a="http://schemas.openxmlformats.org/drawingml/2006/main">
-                  <a:graphicData uri="http://schemas.microsoft.com/office/word/2010/wordprocessingShape">
-                    <wps:wsp>
-                      <wps:cNvSpPr txBox="1">
-                        <a:spLocks noChangeArrowheads="1"/>
-                      </wps:cNvSpPr>
-                      <wps:spPr bwMode="auto">
-                        <a:xfrm>
-                          <a:off x="0" y="0"/>
-                          <a:ext cx="563880" cy="274320"/>
-                        </a:xfrm>
-                        <a:prstGeom prst="rect">
-                          <a:avLst/>
-                        </a:prstGeom>
-                        <a:solidFill>
-                          <a:srgbClr val="FFFFFF"/>
-                        </a:solidFill>
-                        <a:ln w="9525">
-                          <a:solidFill>
-                            <a:sysClr val="window" lastClr="FFFFFF"/>
-                          </a:solidFill>
-                          <a:miter lim="800000"/>
-                          <a:headEnd/>
-                          <a:tailEnd/>
-                        </a:ln>
-                      </wps:spPr>
-                      <wps:txbx>
-                        <w:txbxContent>
-                          <w:p>
-                            <w:r>
-                              <w:t>-2,2</w:t>
-                            </w:r>
-                          </w:p>
-                        </w:txbxContent>
-                      </wps:txbx>
-                      <wps:bodyPr rot="0" vert="horz" wrap="square" lIns="91440" tIns="45720" rIns="91440" bIns="45720" anchor="t" anchorCtr="0">
-                        <a:noAutofit/>
-                      </wps:bodyPr>
-                    </wps:wsp>
-                  </a:graphicData>
-                </a:graphic>
-                <wp14:sizeRelH relativeFrom="margin">
-                  <wp14:pctWidth>0</wp14:pctWidth>
-                </wp14:sizeRelH>
-                <wp14:sizeRelV relativeFrom="margin">
-                  <wp14:pctHeight>0</wp14:pctHeight>
-                </wp14:sizeRelV>
-              </wp:anchor>
-            </w:drawing>
-          </mc:Choice>
-          <mc:Fallback>
-            <w:pict>
-              <v:shape w14:anchorId="447E7551" id="_x0000_s1033" type="#_x0000_t202" style="position:absolute;margin-left:274.15pt;margin-top:369.6pt;width:44.4pt;height:21.6pt;z-index:251687936;visibility:visible;mso-wrap-style:square;mso-width-percent:0;mso-height-percent:0;mso-wrap-distance-left:9pt;mso-wrap-distance-top:3.6pt;mso-wrap-distance-right:9pt;mso-wrap-distance-bottom:3.6pt;mso-position-horizontal:absolute;mso-position-horizontal-relative:margin;mso-position-vertical:absolute;mso-position-vertical-relative:page;mso-width-percent:0;mso-height-percent:0;mso-width-relative:margin;mso-height-relative:margin;v-text-anchor:top" o:gfxdata="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" strokecolor="window">
-                <v:textbox>
-                  <w:txbxContent>
-                    <w:p>
-                      <w:r>
-                        <w:t>-</w:t>
-                      </w:r>
-                      <w:r>
-                        <w:t>2</w:t>
-                      </w:r>
-                      <w:r>
-                        <w:t>,</w:t>
-                      </w:r>
-                      <w:r>
-                        <w:t>2</w:t>
-                      </w:r>
-                    </w:p>
-                  </w:txbxContent>
-                </v:textbox>
-                <w10:wrap type="square" anchorx="margin" anchory="page"/>
-              </v:shape>
-            </w:pict>
-          </mc:Fallback>
-        </mc:AlternateContent>
-      </w:r>
-      <w:r>
-        <w:rPr>
-          <w:noProof/>
-        </w:rPr>
-        <mc:AlternateContent>
-          <mc:Choice Requires="wps">
-            <w:drawing>
-              <wp:anchor distT="0" distB="0" distL="114300" distR="114300" simplePos="0" relativeHeight="251667456" behindDoc="0" locked="0" layoutInCell="1" allowOverlap="1" wp14:anchorId="5F5587B7" wp14:editId="7CEB35EA">
+              <wp:anchor distT="0" distB="0" distL="114300" distR="114300" simplePos="0" relativeHeight="251667456" behindDoc="0" locked="0" layoutInCell="1" allowOverlap="1" wp14:anchorId="5F5587B7" wp14:editId="5755ACD5">
                 <wp:simplePos x="0" y="0"/>
                 <wp:positionH relativeFrom="column">
                   <wp:posOffset>2407285</wp:posOffset>
@@ -882,201 +1932,12 @@
           </mc:Choice>
           <mc:Fallback>
             <w:pict>
-              <v:shapetype w14:anchorId="1B61EFF6" id="_x0000_t32" coordsize="21600,21600" o:spt="32" o:oned="t" path="m,l21600,21600e" filled="f">
+              <v:shapetype w14:anchorId="585BB58D" id="_x0000_t32" coordsize="21600,21600" o:spt="32" o:oned="t" path="m,l21600,21600e" filled="f">
                 <v:path arrowok="t" fillok="f" o:connecttype="none"/>
                 <o:lock v:ext="edit" shapetype="t"/>
               </v:shapetype>
               <v:shape id="Conector recto de flecha 9" o:spid="_x0000_s1026" type="#_x0000_t32" style="position:absolute;margin-left:189.55pt;margin-top:297.75pt;width:82.8pt;height:29.7pt;flip:y;z-index:251667456;visibility:visible;mso-wrap-style:square;mso-width-percent:0;mso-height-percent:0;mso-wrap-distance-left:9pt;mso-wrap-distance-top:0;mso-wrap-distance-right:9pt;mso-wrap-distance-bottom:0;mso-position-horizontal:absolute;mso-position-horizontal-relative:text;mso-position-vertical:absolute;mso-position-vertical-relative:text;mso-width-percent:0;mso-height-percent:0;mso-width-relative:margin;mso-height-relative:margin" o:gfxdata="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" strokecolor="#156082 [3204]" strokeweight=".5pt">
                 <v:stroke endarrow="block" joinstyle="miter"/>
-              </v:shape>
-            </w:pict>
-          </mc:Fallback>
-        </mc:AlternateContent>
-      </w:r>
-      <w:r>
-        <w:rPr>
-          <w:noProof/>
-        </w:rPr>
-        <mc:AlternateContent>
-          <mc:Choice Requires="wps">
-            <w:drawing>
-              <wp:anchor distT="45720" distB="45720" distL="114300" distR="114300" simplePos="0" relativeHeight="251685888" behindDoc="0" locked="0" layoutInCell="1" allowOverlap="1" wp14:anchorId="00E7374A" wp14:editId="624935E3">
-                <wp:simplePos x="0" y="0"/>
-                <wp:positionH relativeFrom="margin">
-                  <wp:posOffset>3428365</wp:posOffset>
-                </wp:positionH>
-                <wp:positionV relativeFrom="page">
-                  <wp:posOffset>4069080</wp:posOffset>
-                </wp:positionV>
-                <wp:extent cx="426720" cy="274320"/>
-                <wp:effectExtent l="0" t="0" r="11430" b="11430"/>
-                <wp:wrapSquare wrapText="bothSides"/>
-                <wp:docPr id="1592793255" name="Cuadro de texto 2"/>
-                <wp:cNvGraphicFramePr>
-                  <a:graphicFrameLocks xmlns:a="http://schemas.openxmlformats.org/drawingml/2006/main"/>
-                </wp:cNvGraphicFramePr>
-                <a:graphic xmlns:a="http://schemas.openxmlformats.org/drawingml/2006/main">
-                  <a:graphicData uri="http://schemas.microsoft.com/office/word/2010/wordprocessingShape">
-                    <wps:wsp>
-                      <wps:cNvSpPr txBox="1">
-                        <a:spLocks noChangeArrowheads="1"/>
-                      </wps:cNvSpPr>
-                      <wps:spPr bwMode="auto">
-                        <a:xfrm>
-                          <a:off x="0" y="0"/>
-                          <a:ext cx="426720" cy="274320"/>
-                        </a:xfrm>
-                        <a:prstGeom prst="rect">
-                          <a:avLst/>
-                        </a:prstGeom>
-                        <a:solidFill>
-                          <a:srgbClr val="FFFFFF"/>
-                        </a:solidFill>
-                        <a:ln w="9525">
-                          <a:solidFill>
-                            <a:sysClr val="window" lastClr="FFFFFF"/>
-                          </a:solidFill>
-                          <a:miter lim="800000"/>
-                          <a:headEnd/>
-                          <a:tailEnd/>
-                        </a:ln>
-                      </wps:spPr>
-                      <wps:txbx>
-                        <w:txbxContent>
-                          <w:p>
-                            <w:r>
-                              <w:t>1,-1</w:t>
-                            </w:r>
-                          </w:p>
-                        </w:txbxContent>
-                      </wps:txbx>
-                      <wps:bodyPr rot="0" vert="horz" wrap="square" lIns="91440" tIns="45720" rIns="91440" bIns="45720" anchor="t" anchorCtr="0">
-                        <a:noAutofit/>
-                      </wps:bodyPr>
-                    </wps:wsp>
-                  </a:graphicData>
-                </a:graphic>
-                <wp14:sizeRelH relativeFrom="margin">
-                  <wp14:pctWidth>0</wp14:pctWidth>
-                </wp14:sizeRelH>
-                <wp14:sizeRelV relativeFrom="margin">
-                  <wp14:pctHeight>0</wp14:pctHeight>
-                </wp14:sizeRelV>
-              </wp:anchor>
-            </w:drawing>
-          </mc:Choice>
-          <mc:Fallback>
-            <w:pict>
-              <v:shape w14:anchorId="00E7374A" id="_x0000_s1034" type="#_x0000_t202" style="position:absolute;margin-left:269.95pt;margin-top:320.4pt;width:33.6pt;height:21.6pt;z-index:251685888;visibility:visible;mso-wrap-style:square;mso-width-percent:0;mso-height-percent:0;mso-wrap-distance-left:9pt;mso-wrap-distance-top:3.6pt;mso-wrap-distance-right:9pt;mso-wrap-distance-bottom:3.6pt;mso-position-horizontal:absolute;mso-position-horizontal-relative:margin;mso-position-vertical:absolute;mso-position-vertical-relative:page;mso-width-percent:0;mso-height-percent:0;mso-width-relative:margin;mso-height-relative:margin;v-text-anchor:top" o:gfxdata="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" strokecolor="window">
-                <v:textbox>
-                  <w:txbxContent>
-                    <w:p>
-                      <w:r>
-                        <w:t>1,-</w:t>
-                      </w:r>
-                      <w:r>
-                        <w:t>1</w:t>
-                      </w:r>
-                    </w:p>
-                  </w:txbxContent>
-                </v:textbox>
-                <w10:wrap type="square" anchorx="margin" anchory="page"/>
-              </v:shape>
-            </w:pict>
-          </mc:Fallback>
-        </mc:AlternateContent>
-      </w:r>
-      <w:r>
-        <w:rPr>
-          <w:noProof/>
-        </w:rPr>
-        <mc:AlternateContent>
-          <mc:Choice Requires="wps">
-            <w:drawing>
-              <wp:anchor distT="45720" distB="45720" distL="114300" distR="114300" simplePos="0" relativeHeight="251683840" behindDoc="0" locked="0" layoutInCell="1" allowOverlap="1" wp14:anchorId="64E9419C" wp14:editId="70CA0766">
-                <wp:simplePos x="0" y="0"/>
-                <wp:positionH relativeFrom="margin">
-                  <wp:posOffset>3481705</wp:posOffset>
-                </wp:positionH>
-                <wp:positionV relativeFrom="page">
-                  <wp:posOffset>3116580</wp:posOffset>
-                </wp:positionV>
-                <wp:extent cx="480060" cy="274320"/>
-                <wp:effectExtent l="0" t="0" r="15240" b="11430"/>
-                <wp:wrapSquare wrapText="bothSides"/>
-                <wp:docPr id="1273005565" name="Cuadro de texto 2"/>
-                <wp:cNvGraphicFramePr>
-                  <a:graphicFrameLocks xmlns:a="http://schemas.openxmlformats.org/drawingml/2006/main"/>
-                </wp:cNvGraphicFramePr>
-                <a:graphic xmlns:a="http://schemas.openxmlformats.org/drawingml/2006/main">
-                  <a:graphicData uri="http://schemas.microsoft.com/office/word/2010/wordprocessingShape">
-                    <wps:wsp>
-                      <wps:cNvSpPr txBox="1">
-                        <a:spLocks noChangeArrowheads="1"/>
-                      </wps:cNvSpPr>
-                      <wps:spPr bwMode="auto">
-                        <a:xfrm>
-                          <a:off x="0" y="0"/>
-                          <a:ext cx="480060" cy="274320"/>
-                        </a:xfrm>
-                        <a:prstGeom prst="rect">
-                          <a:avLst/>
-                        </a:prstGeom>
-                        <a:solidFill>
-                          <a:srgbClr val="FFFFFF"/>
-                        </a:solidFill>
-                        <a:ln w="9525">
-                          <a:solidFill>
-                            <a:sysClr val="window" lastClr="FFFFFF"/>
-                          </a:solidFill>
-                          <a:miter lim="800000"/>
-                          <a:headEnd/>
-                          <a:tailEnd/>
-                        </a:ln>
-                      </wps:spPr>
-                      <wps:txbx>
-                        <w:txbxContent>
-                          <w:p>
-                            <w:r>
-                              <w:t>2,-2</w:t>
-                            </w:r>
-                          </w:p>
-                        </w:txbxContent>
-                      </wps:txbx>
-                      <wps:bodyPr rot="0" vert="horz" wrap="square" lIns="91440" tIns="45720" rIns="91440" bIns="45720" anchor="t" anchorCtr="0">
-                        <a:noAutofit/>
-                      </wps:bodyPr>
-                    </wps:wsp>
-                  </a:graphicData>
-                </a:graphic>
-                <wp14:sizeRelH relativeFrom="margin">
-                  <wp14:pctWidth>0</wp14:pctWidth>
-                </wp14:sizeRelH>
-                <wp14:sizeRelV relativeFrom="margin">
-                  <wp14:pctHeight>0</wp14:pctHeight>
-                </wp14:sizeRelV>
-              </wp:anchor>
-            </w:drawing>
-          </mc:Choice>
-          <mc:Fallback>
-            <w:pict>
-              <v:shape w14:anchorId="64E9419C" id="_x0000_s1035" type="#_x0000_t202" style="position:absolute;margin-left:274.15pt;margin-top:245.4pt;width:37.8pt;height:21.6pt;z-index:251683840;visibility:visible;mso-wrap-style:square;mso-width-percent:0;mso-height-percent:0;mso-wrap-distance-left:9pt;mso-wrap-distance-top:3.6pt;mso-wrap-distance-right:9pt;mso-wrap-distance-bottom:3.6pt;mso-position-horizontal:absolute;mso-position-horizontal-relative:margin;mso-position-vertical:absolute;mso-position-vertical-relative:page;mso-width-percent:0;mso-height-percent:0;mso-width-relative:margin;mso-height-relative:margin;v-text-anchor:top" o:gfxdata="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" strokecolor="window">
-                <v:textbox>
-                  <w:txbxContent>
-                    <w:p>
-                      <w:r>
-                        <w:t>2</w:t>
-                      </w:r>
-                      <w:r>
-                        <w:t>,</w:t>
-                      </w:r>
-                      <w:r>
-                        <w:t>-2</w:t>
-                      </w:r>
-                    </w:p>
-                  </w:txbxContent>
-                </v:textbox>
-                <w10:wrap type="square" anchorx="margin" anchory="page"/>
               </v:shape>
             </w:pict>
           </mc:Fallback>
@@ -1233,7 +2094,7 @@
         <mc:AlternateContent>
           <mc:Choice Requires="wps">
             <w:drawing>
-              <wp:anchor distT="0" distB="0" distL="114300" distR="114300" simplePos="0" relativeHeight="251668480" behindDoc="0" locked="0" layoutInCell="1" allowOverlap="1" wp14:anchorId="3B54B36F" wp14:editId="7915D481">
+              <wp:anchor distT="0" distB="0" distL="114300" distR="114300" simplePos="0" relativeHeight="251668480" behindDoc="0" locked="0" layoutInCell="1" allowOverlap="1" wp14:anchorId="3B54B36F" wp14:editId="6DA85872">
                 <wp:simplePos x="0" y="0"/>
                 <wp:positionH relativeFrom="column">
                   <wp:posOffset>2414905</wp:posOffset>
@@ -1291,188 +2152,8 @@
           </mc:Choice>
           <mc:Fallback>
             <w:pict>
-              <v:shape w14:anchorId="0D5EE18D" id="Conector recto de flecha 10" o:spid="_x0000_s1026" type="#_x0000_t32" style="position:absolute;margin-left:190.15pt;margin-top:326.55pt;width:82.8pt;height:38.4pt;z-index:251668480;visibility:visible;mso-wrap-style:square;mso-width-percent:0;mso-height-percent:0;mso-wrap-distance-left:9pt;mso-wrap-distance-top:0;mso-wrap-distance-right:9pt;mso-wrap-distance-bottom:0;mso-position-horizontal:absolute;mso-position-horizontal-relative:text;mso-position-vertical:absolute;mso-position-vertical-relative:text;mso-width-percent:0;mso-height-percent:0;mso-width-relative:margin;mso-height-relative:margin" o:gfxdata="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" strokecolor="#156082 [3204]" strokeweight=".5pt">
+              <v:shape w14:anchorId="12B32CDD" id="Conector recto de flecha 10" o:spid="_x0000_s1026" type="#_x0000_t32" style="position:absolute;margin-left:190.15pt;margin-top:326.55pt;width:82.8pt;height:38.4pt;z-index:251668480;visibility:visible;mso-wrap-style:square;mso-width-percent:0;mso-height-percent:0;mso-wrap-distance-left:9pt;mso-wrap-distance-top:0;mso-wrap-distance-right:9pt;mso-wrap-distance-bottom:0;mso-position-horizontal:absolute;mso-position-horizontal-relative:text;mso-position-vertical:absolute;mso-position-vertical-relative:text;mso-width-percent:0;mso-height-percent:0;mso-width-relative:margin;mso-height-relative:margin" o:gfxdata="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" strokecolor="#156082 [3204]" strokeweight=".5pt">
                 <v:stroke endarrow="block" joinstyle="miter"/>
-              </v:shape>
-            </w:pict>
-          </mc:Fallback>
-        </mc:AlternateContent>
-      </w:r>
-      <w:r>
-        <w:rPr>
-          <w:noProof/>
-        </w:rPr>
-        <mc:AlternateContent>
-          <mc:Choice Requires="wps">
-            <w:drawing>
-              <wp:anchor distT="45720" distB="45720" distL="114300" distR="114300" simplePos="0" relativeHeight="251681792" behindDoc="0" locked="0" layoutInCell="1" allowOverlap="1" wp14:anchorId="7845D067" wp14:editId="1D45408F">
-                <wp:simplePos x="0" y="0"/>
-                <wp:positionH relativeFrom="margin">
-                  <wp:posOffset>1927225</wp:posOffset>
-                </wp:positionH>
-                <wp:positionV relativeFrom="page">
-                  <wp:posOffset>6156960</wp:posOffset>
-                </wp:positionV>
-                <wp:extent cx="419100" cy="274320"/>
-                <wp:effectExtent l="0" t="0" r="19050" b="11430"/>
-                <wp:wrapSquare wrapText="bothSides"/>
-                <wp:docPr id="1222554824" name="Cuadro de texto 2"/>
-                <wp:cNvGraphicFramePr>
-                  <a:graphicFrameLocks xmlns:a="http://schemas.openxmlformats.org/drawingml/2006/main"/>
-                </wp:cNvGraphicFramePr>
-                <a:graphic xmlns:a="http://schemas.openxmlformats.org/drawingml/2006/main">
-                  <a:graphicData uri="http://schemas.microsoft.com/office/word/2010/wordprocessingShape">
-                    <wps:wsp>
-                      <wps:cNvSpPr txBox="1">
-                        <a:spLocks noChangeArrowheads="1"/>
-                      </wps:cNvSpPr>
-                      <wps:spPr bwMode="auto">
-                        <a:xfrm>
-                          <a:off x="0" y="0"/>
-                          <a:ext cx="419100" cy="274320"/>
-                        </a:xfrm>
-                        <a:prstGeom prst="rect">
-                          <a:avLst/>
-                        </a:prstGeom>
-                        <a:solidFill>
-                          <a:srgbClr val="FFFFFF"/>
-                        </a:solidFill>
-                        <a:ln w="9525">
-                          <a:solidFill>
-                            <a:sysClr val="window" lastClr="FFFFFF"/>
-                          </a:solidFill>
-                          <a:miter lim="800000"/>
-                          <a:headEnd/>
-                          <a:tailEnd/>
-                        </a:ln>
-                      </wps:spPr>
-                      <wps:txbx>
-                        <w:txbxContent>
-                          <w:p>
-                            <w:r>
-                              <w:t>-1,1</w:t>
-                            </w:r>
-                          </w:p>
-                        </w:txbxContent>
-                      </wps:txbx>
-                      <wps:bodyPr rot="0" vert="horz" wrap="square" lIns="91440" tIns="45720" rIns="91440" bIns="45720" anchor="t" anchorCtr="0">
-                        <a:noAutofit/>
-                      </wps:bodyPr>
-                    </wps:wsp>
-                  </a:graphicData>
-                </a:graphic>
-                <wp14:sizeRelH relativeFrom="margin">
-                  <wp14:pctWidth>0</wp14:pctWidth>
-                </wp14:sizeRelH>
-                <wp14:sizeRelV relativeFrom="margin">
-                  <wp14:pctHeight>0</wp14:pctHeight>
-                </wp14:sizeRelV>
-              </wp:anchor>
-            </w:drawing>
-          </mc:Choice>
-          <mc:Fallback>
-            <w:pict>
-              <v:shape w14:anchorId="7845D067" id="_x0000_s1036" type="#_x0000_t202" style="position:absolute;margin-left:151.75pt;margin-top:484.8pt;width:33pt;height:21.6pt;z-index:251681792;visibility:visible;mso-wrap-style:square;mso-width-percent:0;mso-height-percent:0;mso-wrap-distance-left:9pt;mso-wrap-distance-top:3.6pt;mso-wrap-distance-right:9pt;mso-wrap-distance-bottom:3.6pt;mso-position-horizontal:absolute;mso-position-horizontal-relative:margin;mso-position-vertical:absolute;mso-position-vertical-relative:page;mso-width-percent:0;mso-height-percent:0;mso-width-relative:margin;mso-height-relative:margin;v-text-anchor:top" o:gfxdata="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" strokecolor="window">
-                <v:textbox>
-                  <w:txbxContent>
-                    <w:p>
-                      <w:r>
-                        <w:t>-1,1</w:t>
-                      </w:r>
-                    </w:p>
-                  </w:txbxContent>
-                </v:textbox>
-                <w10:wrap type="square" anchorx="margin" anchory="page"/>
-              </v:shape>
-            </w:pict>
-          </mc:Fallback>
-        </mc:AlternateContent>
-      </w:r>
-      <w:r>
-        <w:rPr>
-          <w:noProof/>
-        </w:rPr>
-        <mc:AlternateContent>
-          <mc:Choice Requires="wps">
-            <w:drawing>
-              <wp:anchor distT="45720" distB="45720" distL="114300" distR="114300" simplePos="0" relativeHeight="251679744" behindDoc="0" locked="0" layoutInCell="1" allowOverlap="1" wp14:anchorId="46D26E0E" wp14:editId="72B6C309">
-                <wp:simplePos x="0" y="0"/>
-                <wp:positionH relativeFrom="margin">
-                  <wp:posOffset>1721485</wp:posOffset>
-                </wp:positionH>
-                <wp:positionV relativeFrom="page">
-                  <wp:posOffset>4511040</wp:posOffset>
-                </wp:positionV>
-                <wp:extent cx="441960" cy="274320"/>
-                <wp:effectExtent l="0" t="0" r="15240" b="11430"/>
-                <wp:wrapSquare wrapText="bothSides"/>
-                <wp:docPr id="165797596" name="Cuadro de texto 2"/>
-                <wp:cNvGraphicFramePr>
-                  <a:graphicFrameLocks xmlns:a="http://schemas.openxmlformats.org/drawingml/2006/main"/>
-                </wp:cNvGraphicFramePr>
-                <a:graphic xmlns:a="http://schemas.openxmlformats.org/drawingml/2006/main">
-                  <a:graphicData uri="http://schemas.microsoft.com/office/word/2010/wordprocessingShape">
-                    <wps:wsp>
-                      <wps:cNvSpPr txBox="1">
-                        <a:spLocks noChangeArrowheads="1"/>
-                      </wps:cNvSpPr>
-                      <wps:spPr bwMode="auto">
-                        <a:xfrm>
-                          <a:off x="0" y="0"/>
-                          <a:ext cx="441960" cy="274320"/>
-                        </a:xfrm>
-                        <a:prstGeom prst="rect">
-                          <a:avLst/>
-                        </a:prstGeom>
-                        <a:solidFill>
-                          <a:srgbClr val="FFFFFF"/>
-                        </a:solidFill>
-                        <a:ln w="9525">
-                          <a:solidFill>
-                            <a:sysClr val="window" lastClr="FFFFFF"/>
-                          </a:solidFill>
-                          <a:miter lim="800000"/>
-                          <a:headEnd/>
-                          <a:tailEnd/>
-                        </a:ln>
-                      </wps:spPr>
-                      <wps:txbx>
-                        <w:txbxContent>
-                          <w:p>
-                            <w:r>
-                              <w:t>1,-1</w:t>
-                            </w:r>
-                          </w:p>
-                        </w:txbxContent>
-                      </wps:txbx>
-                      <wps:bodyPr rot="0" vert="horz" wrap="square" lIns="91440" tIns="45720" rIns="91440" bIns="45720" anchor="t" anchorCtr="0">
-                        <a:noAutofit/>
-                      </wps:bodyPr>
-                    </wps:wsp>
-                  </a:graphicData>
-                </a:graphic>
-                <wp14:sizeRelH relativeFrom="margin">
-                  <wp14:pctWidth>0</wp14:pctWidth>
-                </wp14:sizeRelH>
-                <wp14:sizeRelV relativeFrom="margin">
-                  <wp14:pctHeight>0</wp14:pctHeight>
-                </wp14:sizeRelV>
-              </wp:anchor>
-            </w:drawing>
-          </mc:Choice>
-          <mc:Fallback>
-            <w:pict>
-              <v:shape w14:anchorId="46D26E0E" id="_x0000_s1037" type="#_x0000_t202" style="position:absolute;margin-left:135.55pt;margin-top:355.2pt;width:34.8pt;height:21.6pt;z-index:251679744;visibility:visible;mso-wrap-style:square;mso-width-percent:0;mso-height-percent:0;mso-wrap-distance-left:9pt;mso-wrap-distance-top:3.6pt;mso-wrap-distance-right:9pt;mso-wrap-distance-bottom:3.6pt;mso-position-horizontal:absolute;mso-position-horizontal-relative:margin;mso-position-vertical:absolute;mso-position-vertical-relative:page;mso-width-percent:0;mso-height-percent:0;mso-width-relative:margin;mso-height-relative:margin;v-text-anchor:top" o:gfxdata="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" strokecolor="window">
-                <v:textbox>
-                  <w:txbxContent>
-                    <w:p>
-                      <w:r>
-                        <w:t>1,-1</w:t>
-                      </w:r>
-                    </w:p>
-                  </w:txbxContent>
-                </v:textbox>
-                <w10:wrap type="square" anchorx="margin" anchory="page"/>
               </v:shape>
             </w:pict>
           </mc:Fallback>
@@ -1530,7 +2211,7 @@
                         <w:txbxContent>
                           <w:p>
                             <w:r>
-                              <w:t>Ana</w:t>
+                              <w:t>J2</w:t>
                             </w:r>
                           </w:p>
                         </w:txbxContent>
@@ -1552,12 +2233,12 @@
           </mc:Choice>
           <mc:Fallback>
             <w:pict>
-              <v:shape w14:anchorId="471469C2" id="_x0000_s1038" type="#_x0000_t202" style="position:absolute;margin-left:162.55pt;margin-top:306pt;width:34.8pt;height:21pt;z-index:251675648;visibility:visible;mso-wrap-style:square;mso-width-percent:0;mso-height-percent:0;mso-wrap-distance-left:9pt;mso-wrap-distance-top:3.6pt;mso-wrap-distance-right:9pt;mso-wrap-distance-bottom:3.6pt;mso-position-horizontal:absolute;mso-position-horizontal-relative:margin;mso-position-vertical:absolute;mso-position-vertical-relative:page;mso-width-percent:0;mso-height-percent:0;mso-width-relative:margin;mso-height-relative:margin;v-text-anchor:top" o:gfxdata="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" strokecolor="window">
+              <v:shape w14:anchorId="471469C2" id="_x0000_s1045" type="#_x0000_t202" style="position:absolute;margin-left:162.55pt;margin-top:306pt;width:34.8pt;height:21pt;z-index:251675648;visibility:visible;mso-wrap-style:square;mso-width-percent:0;mso-height-percent:0;mso-wrap-distance-left:9pt;mso-wrap-distance-top:3.6pt;mso-wrap-distance-right:9pt;mso-wrap-distance-bottom:3.6pt;mso-position-horizontal:absolute;mso-position-horizontal-relative:margin;mso-position-vertical:absolute;mso-position-vertical-relative:page;mso-width-percent:0;mso-height-percent:0;mso-width-relative:margin;mso-height-relative:margin;v-text-anchor:top" o:gfxdata="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" strokecolor="window">
                 <v:textbox>
                   <w:txbxContent>
                     <w:p>
                       <w:r>
-                        <w:t>Ana</w:t>
+                        <w:t>J2</w:t>
                       </w:r>
                     </w:p>
                   </w:txbxContent>
@@ -1620,7 +2301,7 @@
                         <w:txbxContent>
                           <w:p>
                             <w:r>
-                              <w:t>Ana</w:t>
+                              <w:t>J2</w:t>
                             </w:r>
                           </w:p>
                         </w:txbxContent>
@@ -1642,12 +2323,12 @@
           </mc:Choice>
           <mc:Fallback>
             <w:pict>
-              <v:shape w14:anchorId="66302D08" id="_x0000_s1039" type="#_x0000_t202" style="position:absolute;margin-left:167.95pt;margin-top:421.8pt;width:34.8pt;height:18.6pt;z-index:251677696;visibility:visible;mso-wrap-style:square;mso-width-percent:0;mso-height-percent:0;mso-wrap-distance-left:9pt;mso-wrap-distance-top:3.6pt;mso-wrap-distance-right:9pt;mso-wrap-distance-bottom:3.6pt;mso-position-horizontal:absolute;mso-position-horizontal-relative:margin;mso-position-vertical:absolute;mso-position-vertical-relative:page;mso-width-percent:0;mso-height-percent:0;mso-width-relative:margin;mso-height-relative:margin;v-text-anchor:top" o:gfxdata="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" strokecolor="window">
+              <v:shape w14:anchorId="66302D08" id="_x0000_s1046" type="#_x0000_t202" style="position:absolute;margin-left:167.95pt;margin-top:421.8pt;width:34.8pt;height:18.6pt;z-index:251677696;visibility:visible;mso-wrap-style:square;mso-width-percent:0;mso-height-percent:0;mso-wrap-distance-left:9pt;mso-wrap-distance-top:3.6pt;mso-wrap-distance-right:9pt;mso-wrap-distance-bottom:3.6pt;mso-position-horizontal:absolute;mso-position-horizontal-relative:margin;mso-position-vertical:absolute;mso-position-vertical-relative:page;mso-width-percent:0;mso-height-percent:0;mso-width-relative:margin;mso-height-relative:margin;v-text-anchor:top" o:gfxdata="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" strokecolor="window">
                 <v:textbox>
                   <w:txbxContent>
                     <w:p>
                       <w:r>
-                        <w:t>Ana</w:t>
+                        <w:t>J2</w:t>
                       </w:r>
                     </w:p>
                   </w:txbxContent>
@@ -1710,7 +2391,7 @@
                         <w:txbxContent>
                           <w:p>
                             <w:r>
-                              <w:t>R</w:t>
+                              <w:t>f</w:t>
                             </w:r>
                           </w:p>
                         </w:txbxContent>
@@ -1732,12 +2413,12 @@
           </mc:Choice>
           <mc:Fallback>
             <w:pict>
-              <v:shape w14:anchorId="38B0C0FC" id="_x0000_s1040" type="#_x0000_t202" style="position:absolute;margin-left:100.75pt;margin-top:399.75pt;width:22.2pt;height:19.8pt;z-index:251652089;visibility:visible;mso-wrap-style:square;mso-width-percent:0;mso-height-percent:0;mso-wrap-distance-left:9pt;mso-wrap-distance-top:3.6pt;mso-wrap-distance-right:9pt;mso-wrap-distance-bottom:3.6pt;mso-position-horizontal:absolute;mso-position-horizontal-relative:margin;mso-position-vertical:absolute;mso-position-vertical-relative:margin;mso-width-percent:0;mso-height-percent:0;mso-width-relative:margin;mso-height-relative:margin;v-text-anchor:top" o:gfxdata="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" strokecolor="window">
+              <v:shape w14:anchorId="38B0C0FC" id="_x0000_s1047" type="#_x0000_t202" style="position:absolute;margin-left:100.75pt;margin-top:399.75pt;width:22.2pt;height:19.8pt;z-index:251652089;visibility:visible;mso-wrap-style:square;mso-width-percent:0;mso-height-percent:0;mso-wrap-distance-left:9pt;mso-wrap-distance-top:3.6pt;mso-wrap-distance-right:9pt;mso-wrap-distance-bottom:3.6pt;mso-position-horizontal:absolute;mso-position-horizontal-relative:margin;mso-position-vertical:absolute;mso-position-vertical-relative:margin;mso-width-percent:0;mso-height-percent:0;mso-width-relative:margin;mso-height-relative:margin;v-text-anchor:top" o:gfxdata="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" strokecolor="window">
                 <v:textbox>
                   <w:txbxContent>
                     <w:p>
                       <w:r>
-                        <w:t>R</w:t>
+                        <w:t>f</w:t>
                       </w:r>
                     </w:p>
                   </w:txbxContent>
@@ -1944,7 +2625,7 @@
                         <w:txbxContent>
                           <w:p>
                             <w:r>
-                              <w:t>R</w:t>
+                              <w:t>d</w:t>
                             </w:r>
                           </w:p>
                         </w:txbxContent>
@@ -1966,12 +2647,12 @@
           </mc:Choice>
           <mc:Fallback>
             <w:pict>
-              <v:shape w14:anchorId="2116C524" id="_x0000_s1041" type="#_x0000_t202" style="position:absolute;margin-left:101.95pt;margin-top:336pt;width:20.4pt;height:19.8pt;z-index:251654139;visibility:visible;mso-wrap-style:square;mso-width-percent:0;mso-height-percent:0;mso-wrap-distance-left:9pt;mso-wrap-distance-top:3.6pt;mso-wrap-distance-right:9pt;mso-wrap-distance-bottom:3.6pt;mso-position-horizontal:absolute;mso-position-horizontal-relative:margin;mso-position-vertical:absolute;mso-position-vertical-relative:page;mso-width-percent:0;mso-height-percent:0;mso-width-relative:margin;mso-height-relative:margin;v-text-anchor:top" o:gfxdata="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" strokecolor="window">
+              <v:shape w14:anchorId="2116C524" id="_x0000_s1048" type="#_x0000_t202" style="position:absolute;margin-left:101.95pt;margin-top:336pt;width:20.4pt;height:19.8pt;z-index:251654139;visibility:visible;mso-wrap-style:square;mso-width-percent:0;mso-height-percent:0;mso-wrap-distance-left:9pt;mso-wrap-distance-top:3.6pt;mso-wrap-distance-right:9pt;mso-wrap-distance-bottom:3.6pt;mso-position-horizontal:absolute;mso-position-horizontal-relative:margin;mso-position-vertical:absolute;mso-position-vertical-relative:page;mso-width-percent:0;mso-height-percent:0;mso-width-relative:margin;mso-height-relative:margin;v-text-anchor:top" o:gfxdata="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" strokecolor="window">
                 <v:textbox>
                   <w:txbxContent>
                     <w:p>
                       <w:r>
-                        <w:t>R</w:t>
+                        <w:t>d</w:t>
                       </w:r>
                     </w:p>
                   </w:txbxContent>
@@ -2106,7 +2787,7 @@
                         <w:txbxContent>
                           <w:p>
                             <w:r>
-                              <w:t>Pepe</w:t>
+                              <w:t>J1</w:t>
                             </w:r>
                           </w:p>
                         </w:txbxContent>
@@ -2128,12 +2809,12 @@
           </mc:Choice>
           <mc:Fallback>
             <w:pict>
-              <v:shape w14:anchorId="27BBD182" id="_x0000_s1042" type="#_x0000_t202" style="position:absolute;margin-left:43.75pt;margin-top:473.4pt;width:39.6pt;height:22.2pt;z-index:251655164;visibility:visible;mso-wrap-style:square;mso-width-percent:0;mso-height-percent:0;mso-wrap-distance-left:9pt;mso-wrap-distance-top:3.6pt;mso-wrap-distance-right:9pt;mso-wrap-distance-bottom:3.6pt;mso-position-horizontal:absolute;mso-position-horizontal-relative:margin;mso-position-vertical:absolute;mso-position-vertical-relative:page;mso-width-percent:0;mso-height-percent:0;mso-width-relative:margin;mso-height-relative:margin;v-text-anchor:top" o:gfxdata="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" strokecolor="window">
+              <v:shape w14:anchorId="27BBD182" id="_x0000_s1049" type="#_x0000_t202" style="position:absolute;margin-left:43.75pt;margin-top:473.4pt;width:39.6pt;height:22.2pt;z-index:251655164;visibility:visible;mso-wrap-style:square;mso-width-percent:0;mso-height-percent:0;mso-wrap-distance-left:9pt;mso-wrap-distance-top:3.6pt;mso-wrap-distance-right:9pt;mso-wrap-distance-bottom:3.6pt;mso-position-horizontal:absolute;mso-position-horizontal-relative:margin;mso-position-vertical:absolute;mso-position-vertical-relative:page;mso-width-percent:0;mso-height-percent:0;mso-width-relative:margin;mso-height-relative:margin;v-text-anchor:top" o:gfxdata="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" strokecolor="window">
                 <v:textbox>
                   <w:txbxContent>
                     <w:p>
                       <w:r>
-                        <w:t>Pepe</w:t>
+                        <w:t>J1</w:t>
                       </w:r>
                     </w:p>
                   </w:txbxContent>
@@ -2268,7 +2949,7 @@
                         <w:txbxContent>
                           <w:p>
                             <w:r>
-                              <w:t>Pepe</w:t>
+                              <w:t>J1</w:t>
                             </w:r>
                           </w:p>
                         </w:txbxContent>
@@ -2290,12 +2971,12 @@
           </mc:Choice>
           <mc:Fallback>
             <w:pict>
-              <v:shape w14:anchorId="18628FC2" id="_x0000_s1043" type="#_x0000_t202" style="position:absolute;margin-left:47.95pt;margin-top:348pt;width:41.4pt;height:21pt;z-index:251656189;visibility:visible;mso-wrap-style:square;mso-width-percent:0;mso-height-percent:0;mso-wrap-distance-left:9pt;mso-wrap-distance-top:3.6pt;mso-wrap-distance-right:9pt;mso-wrap-distance-bottom:3.6pt;mso-position-horizontal:absolute;mso-position-horizontal-relative:margin;mso-position-vertical:absolute;mso-position-vertical-relative:page;mso-width-percent:0;mso-height-percent:0;mso-width-relative:margin;mso-height-relative:margin;v-text-anchor:top" o:gfxdata="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" strokecolor="window">
+              <v:shape w14:anchorId="18628FC2" id="_x0000_s1050" type="#_x0000_t202" style="position:absolute;margin-left:47.95pt;margin-top:348pt;width:41.4pt;height:21pt;z-index:251656189;visibility:visible;mso-wrap-style:square;mso-width-percent:0;mso-height-percent:0;mso-wrap-distance-left:9pt;mso-wrap-distance-top:3.6pt;mso-wrap-distance-right:9pt;mso-wrap-distance-bottom:3.6pt;mso-position-horizontal:absolute;mso-position-horizontal-relative:margin;mso-position-vertical:absolute;mso-position-vertical-relative:page;mso-width-percent:0;mso-height-percent:0;mso-width-relative:margin;mso-height-relative:margin;v-text-anchor:top" o:gfxdata="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" strokecolor="window">
                 <v:textbox>
                   <w:txbxContent>
                     <w:p>
                       <w:r>
-                        <w:t>Pepe</w:t>
+                        <w:t>J1</w:t>
                       </w:r>
                     </w:p>
                   </w:txbxContent>
@@ -2313,7 +2994,7 @@
         <mc:AlternateContent>
           <mc:Choice Requires="wps">
             <w:drawing>
-              <wp:anchor distT="45720" distB="45720" distL="114300" distR="114300" simplePos="0" relativeHeight="251657214" behindDoc="0" locked="0" layoutInCell="1" allowOverlap="1" wp14:anchorId="24091401" wp14:editId="6514067F">
+              <wp:anchor distT="45720" distB="45720" distL="114300" distR="114300" simplePos="0" relativeHeight="251657214" behindDoc="0" locked="0" layoutInCell="1" allowOverlap="1" wp14:anchorId="24091401" wp14:editId="50CAB738">
                 <wp:simplePos x="0" y="0"/>
                 <wp:positionH relativeFrom="margin">
                   <wp:posOffset>189865</wp:posOffset>
@@ -2358,7 +3039,7 @@
                         <w:txbxContent>
                           <w:p>
                             <w:r>
-                              <w:t>O-E</w:t>
+                              <w:t>a</w:t>
                             </w:r>
                           </w:p>
                         </w:txbxContent>
@@ -2380,102 +3061,12 @@
           </mc:Choice>
           <mc:Fallback>
             <w:pict>
-              <v:shape w14:anchorId="24091401" id="_x0000_s1044" type="#_x0000_t202" style="position:absolute;margin-left:14.95pt;margin-top:369.9pt;width:39.6pt;height:18.6pt;z-index:251657214;visibility:visible;mso-wrap-style:square;mso-width-percent:0;mso-height-percent:0;mso-wrap-distance-left:9pt;mso-wrap-distance-top:3.6pt;mso-wrap-distance-right:9pt;mso-wrap-distance-bottom:3.6pt;mso-position-horizontal:absolute;mso-position-horizontal-relative:margin;mso-position-vertical:absolute;mso-position-vertical-relative:page;mso-width-percent:0;mso-height-percent:0;mso-width-relative:margin;mso-height-relative:margin;v-text-anchor:top" o:gfxdata="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" strokecolor="window">
+              <v:shape w14:anchorId="24091401" id="_x0000_s1051" type="#_x0000_t202" style="position:absolute;margin-left:14.95pt;margin-top:369.9pt;width:39.6pt;height:18.6pt;z-index:251657214;visibility:visible;mso-wrap-style:square;mso-width-percent:0;mso-height-percent:0;mso-wrap-distance-left:9pt;mso-wrap-distance-top:3.6pt;mso-wrap-distance-right:9pt;mso-wrap-distance-bottom:3.6pt;mso-position-horizontal:absolute;mso-position-horizontal-relative:margin;mso-position-vertical:absolute;mso-position-vertical-relative:page;mso-width-percent:0;mso-height-percent:0;mso-width-relative:margin;mso-height-relative:margin;v-text-anchor:top" o:gfxdata="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" strokecolor="window">
                 <v:textbox>
                   <w:txbxContent>
                     <w:p>
                       <w:r>
-                        <w:t>O-E</w:t>
-                      </w:r>
-                    </w:p>
-                  </w:txbxContent>
-                </v:textbox>
-                <w10:wrap type="square" anchorx="margin" anchory="page"/>
-              </v:shape>
-            </w:pict>
-          </mc:Fallback>
-        </mc:AlternateContent>
-      </w:r>
-      <w:r>
-        <w:rPr>
-          <w:noProof/>
-        </w:rPr>
-        <mc:AlternateContent>
-          <mc:Choice Requires="wps">
-            <w:drawing>
-              <wp:anchor distT="45720" distB="45720" distL="114300" distR="114300" simplePos="0" relativeHeight="251658239" behindDoc="0" locked="0" layoutInCell="1" allowOverlap="1" wp14:anchorId="01D1302D" wp14:editId="32D435C0">
-                <wp:simplePos x="0" y="0"/>
-                <wp:positionH relativeFrom="margin">
-                  <wp:posOffset>167005</wp:posOffset>
-                </wp:positionH>
-                <wp:positionV relativeFrom="page">
-                  <wp:posOffset>5166360</wp:posOffset>
-                </wp:positionV>
-                <wp:extent cx="426720" cy="236220"/>
-                <wp:effectExtent l="0" t="0" r="11430" b="11430"/>
-                <wp:wrapSquare wrapText="bothSides"/>
-                <wp:docPr id="1072712221" name="Cuadro de texto 2"/>
-                <wp:cNvGraphicFramePr>
-                  <a:graphicFrameLocks xmlns:a="http://schemas.openxmlformats.org/drawingml/2006/main"/>
-                </wp:cNvGraphicFramePr>
-                <a:graphic xmlns:a="http://schemas.openxmlformats.org/drawingml/2006/main">
-                  <a:graphicData uri="http://schemas.microsoft.com/office/word/2010/wordprocessingShape">
-                    <wps:wsp>
-                      <wps:cNvSpPr txBox="1">
-                        <a:spLocks noChangeArrowheads="1"/>
-                      </wps:cNvSpPr>
-                      <wps:spPr bwMode="auto">
-                        <a:xfrm>
-                          <a:off x="0" y="0"/>
-                          <a:ext cx="426720" cy="236220"/>
-                        </a:xfrm>
-                        <a:prstGeom prst="rect">
-                          <a:avLst/>
-                        </a:prstGeom>
-                        <a:solidFill>
-                          <a:srgbClr val="FFFFFF"/>
-                        </a:solidFill>
-                        <a:ln w="9525">
-                          <a:solidFill>
-                            <a:sysClr val="window" lastClr="FFFFFF"/>
-                          </a:solidFill>
-                          <a:miter lim="800000"/>
-                          <a:headEnd/>
-                          <a:tailEnd/>
-                        </a:ln>
-                      </wps:spPr>
-                      <wps:txbx>
-                        <w:txbxContent>
-                          <w:p>
-                            <w:r>
-                              <w:t>C-B</w:t>
-                            </w:r>
-                          </w:p>
-                        </w:txbxContent>
-                      </wps:txbx>
-                      <wps:bodyPr rot="0" vert="horz" wrap="square" lIns="91440" tIns="45720" rIns="91440" bIns="45720" anchor="t" anchorCtr="0">
-                        <a:noAutofit/>
-                      </wps:bodyPr>
-                    </wps:wsp>
-                  </a:graphicData>
-                </a:graphic>
-                <wp14:sizeRelH relativeFrom="margin">
-                  <wp14:pctWidth>0</wp14:pctWidth>
-                </wp14:sizeRelH>
-                <wp14:sizeRelV relativeFrom="margin">
-                  <wp14:pctHeight>0</wp14:pctHeight>
-                </wp14:sizeRelV>
-              </wp:anchor>
-            </w:drawing>
-          </mc:Choice>
-          <mc:Fallback>
-            <w:pict>
-              <v:shape w14:anchorId="01D1302D" id="_x0000_s1045" type="#_x0000_t202" style="position:absolute;margin-left:13.15pt;margin-top:406.8pt;width:33.6pt;height:18.6pt;z-index:251658239;visibility:visible;mso-wrap-style:square;mso-width-percent:0;mso-height-percent:0;mso-wrap-distance-left:9pt;mso-wrap-distance-top:3.6pt;mso-wrap-distance-right:9pt;mso-wrap-distance-bottom:3.6pt;mso-position-horizontal:absolute;mso-position-horizontal-relative:margin;mso-position-vertical:absolute;mso-position-vertical-relative:page;mso-width-percent:0;mso-height-percent:0;mso-width-relative:margin;mso-height-relative:margin;v-text-anchor:top" o:gfxdata="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" strokecolor="window">
-                <v:textbox>
-                  <w:txbxContent>
-                    <w:p>
-                      <w:r>
-                        <w:t>C-B</w:t>
+                        <w:t>a</w:t>
                       </w:r>
                     </w:p>
                   </w:txbxContent>
@@ -3192,7 +3783,7 @@
   <w:style w:type="paragraph" w:default="1" w:styleId="Normal">
     <w:name w:val="Normal"/>
     <w:qFormat/>
-    <w:rsid w:val="00101C4B"/>
+    <w:rsid w:val="00C102EC"/>
   </w:style>
   <w:style w:type="paragraph" w:styleId="Ttulo1">
     <w:name w:val="heading 1"/>

</xml_diff>

<commit_message>
Fin forma extensiva queda clasificar los distintos tipos de juego
</commit_message>
<xml_diff>
--- a/Diagrama_Extensiva.docx
+++ b/Diagrama_Extensiva.docx
@@ -806,7 +806,13 @@
                               <w:t xml:space="preserve">x9   </w:t>
                             </w:r>
                             <w:r>
-                              <w:t>-2,2</w:t>
+                              <w:t>-2,</w:t>
+                            </w:r>
+                            <w:r>
+                              <w:rPr>
+                                <w:u w:val="single"/>
+                              </w:rPr>
+                              <w:t>2</w:t>
                             </w:r>
                           </w:p>
                         </w:txbxContent>
@@ -828,7 +834,11 @@
           </mc:Choice>
           <mc:Fallback>
             <w:pict>
-              <v:shape w14:anchorId="447E7551" id="_x0000_s1034" type="#_x0000_t202" style="position:absolute;margin-left:274.15pt;margin-top:369.6pt;width:63pt;height:21.6pt;z-index:251687936;visibility:visible;mso-wrap-style:square;mso-width-percent:0;mso-height-percent:0;mso-wrap-distance-left:9pt;mso-wrap-distance-top:3.6pt;mso-wrap-distance-right:9pt;mso-wrap-distance-bottom:3.6pt;mso-position-horizontal:absolute;mso-position-horizontal-relative:margin;mso-position-vertical:absolute;mso-position-vertical-relative:page;mso-width-percent:0;mso-height-percent:0;mso-width-relative:margin;mso-height-relative:margin;v-text-anchor:top" o:gfxdata="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" strokecolor="window">
+              <v:shapetype w14:anchorId="447E7551" id="_x0000_t202" coordsize="21600,21600" o:spt="202" path="m,l,21600r21600,l21600,xe">
+                <v:stroke joinstyle="miter"/>
+                <v:path gradientshapeok="t" o:connecttype="rect"/>
+              </v:shapetype>
+              <v:shape id="_x0000_s1034" type="#_x0000_t202" style="position:absolute;margin-left:274.15pt;margin-top:369.6pt;width:63pt;height:21.6pt;z-index:251687936;visibility:visible;mso-wrap-style:square;mso-width-percent:0;mso-height-percent:0;mso-wrap-distance-left:9pt;mso-wrap-distance-top:3.6pt;mso-wrap-distance-right:9pt;mso-wrap-distance-bottom:3.6pt;mso-position-horizontal:absolute;mso-position-horizontal-relative:margin;mso-position-vertical:absolute;mso-position-vertical-relative:page;mso-width-percent:0;mso-height-percent:0;mso-width-relative:margin;mso-height-relative:margin;v-text-anchor:top" o:gfxdata="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" strokecolor="window">
                 <v:textbox>
                   <w:txbxContent>
                     <w:p>
@@ -836,7 +846,13 @@
                         <w:t xml:space="preserve">x9   </w:t>
                       </w:r>
                       <w:r>
-                        <w:t>-2,2</w:t>
+                        <w:t>-2,</w:t>
+                      </w:r>
+                      <w:r>
+                        <w:rPr>
+                          <w:u w:val="single"/>
+                        </w:rPr>
+                        <w:t>2</w:t>
                       </w:r>
                     </w:p>
                   </w:txbxContent>
@@ -1001,7 +1017,13 @@
                               <w:t xml:space="preserve">   </w:t>
                             </w:r>
                             <w:r>
-                              <w:t>2,-2</w:t>
+                              <w:rPr>
+                                <w:u w:val="single"/>
+                              </w:rPr>
+                              <w:t>2</w:t>
+                            </w:r>
+                            <w:r>
+                              <w:t>,-2</w:t>
                             </w:r>
                           </w:p>
                         </w:txbxContent>
@@ -1034,7 +1056,13 @@
                         <w:t xml:space="preserve">   </w:t>
                       </w:r>
                       <w:r>
-                        <w:t>2,-2</w:t>
+                        <w:rPr>
+                          <w:u w:val="single"/>
+                        </w:rPr>
+                        <w:t>2</w:t>
+                      </w:r>
+                      <w:r>
+                        <w:t>,-2</w:t>
                       </w:r>
                     </w:p>
                   </w:txbxContent>
@@ -1205,7 +1233,13 @@
                               <w:t xml:space="preserve">4   </w:t>
                             </w:r>
                             <w:r>
-                              <w:t>1,-1</w:t>
+                              <w:rPr>
+                                <w:u w:val="single"/>
+                              </w:rPr>
+                              <w:t>1</w:t>
+                            </w:r>
+                            <w:r>
+                              <w:t>,-1</w:t>
                             </w:r>
                           </w:p>
                         </w:txbxContent>
@@ -1238,7 +1272,13 @@
                         <w:t xml:space="preserve">4   </w:t>
                       </w:r>
                       <w:r>
-                        <w:t>1,-1</w:t>
+                        <w:rPr>
+                          <w:u w:val="single"/>
+                        </w:rPr>
+                        <w:t>1</w:t>
+                      </w:r>
+                      <w:r>
+                        <w:t>,-1</w:t>
                       </w:r>
                     </w:p>
                   </w:txbxContent>

</xml_diff>